<commit_message>
update documents -- added one extra user story
</commit_message>
<xml_diff>
--- a/End/Release and Sprint Plan.docx
+++ b/End/Release and Sprint Plan.docx
@@ -274,6 +274,7 @@
         <w:contextualSpacing w:val="0"/>
         <w:jc w:val="center"/>
         <w:rPr>
+          <w:color w:val="38761d"/>
           <w:sz w:val="24"/>
           <w:szCs w:val="24"/>
         </w:rPr>
@@ -281,6 +282,7 @@
       <w:r>
         <w:rPr>
           <w:b w:val="1"/>
+          <w:color w:val="38761d"/>
           <w:sz w:val="24"/>
           <w:szCs w:val="24"/>
           <w:rtl w:val="0"/>
@@ -289,6 +291,7 @@
       </w:r>
       <w:r>
         <w:rPr>
+          <w:color w:val="38761d"/>
           <w:sz w:val="24"/>
           <w:szCs w:val="24"/>
           <w:rtl w:val="0"/>
@@ -302,6 +305,7 @@
         <w:contextualSpacing w:val="0"/>
         <w:jc w:val="center"/>
         <w:rPr>
+          <w:color w:val="38761d"/>
           <w:sz w:val="24"/>
           <w:szCs w:val="24"/>
         </w:rPr>
@@ -309,6 +313,7 @@
       <w:r>
         <w:rPr>
           <w:b w:val="1"/>
+          <w:color w:val="38761d"/>
           <w:sz w:val="24"/>
           <w:szCs w:val="24"/>
           <w:rtl w:val="0"/>
@@ -317,6 +322,7 @@
       </w:r>
       <w:r>
         <w:rPr>
+          <w:color w:val="38761d"/>
           <w:sz w:val="24"/>
           <w:szCs w:val="24"/>
           <w:rtl w:val="0"/>
@@ -6978,6 +6984,7 @@
               <w:rPr>
                 <w:rtl w:val="0"/>
               </w:rPr>
+              <w:t xml:space="preserve">8</w:t>
             </w:r>
           </w:p>
         </w:tc>
@@ -7041,6 +7048,7 @@
               <w:rPr>
                 <w:rtl w:val="0"/>
               </w:rPr>
+              <w:t xml:space="preserve">1</w:t>
             </w:r>
           </w:p>
         </w:tc>
@@ -7166,6 +7174,7 @@
               <w:rPr>
                 <w:rtl w:val="0"/>
               </w:rPr>
+              <w:t xml:space="preserve">1</w:t>
             </w:r>
           </w:p>
         </w:tc>
@@ -7229,6 +7238,7 @@
               <w:rPr>
                 <w:rtl w:val="0"/>
               </w:rPr>
+              <w:t xml:space="preserve">1</w:t>
             </w:r>
           </w:p>
         </w:tc>
@@ -10138,6 +10148,1022 @@
     </w:p>
     <w:p>
       <w:pPr>
+        <w:pStyle w:val="Heading2"/>
+        <w:tabs>
+          <w:tab w:val="right" w:pos="9026"/>
+        </w:tabs>
+        <w:spacing w:before="360" w:lineRule="auto"/>
+        <w:contextualSpacing w:val="0"/>
+        <w:rPr>
+          <w:b w:val="0"/>
+        </w:rPr>
+      </w:pPr>
+      <w:bookmarkStart w:colFirst="0" w:colLast="0" w:name="_ji2x6u4ej1cu" w:id="42"/>
+      <w:bookmarkEnd w:id="42"/>
+      <w:r>
+        <w:rPr>
+          <w:rtl w:val="0"/>
+        </w:rPr>
+        <w:t xml:space="preserve">Story ID: Category lists of locations</w:t>
+      </w:r>
+      <w:r>
+        <w:rPr>
+          <w:rtl w:val="0"/>
+        </w:rPr>
+      </w:r>
+    </w:p>
+    <w:tbl>
+      <w:tblPr>
+        <w:tblStyle w:val="Table18"/>
+        <w:tblW w:w="9540.0" w:type="dxa"/>
+        <w:jc w:val="left"/>
+        <w:tblInd w:w="0.0" w:type="dxa"/>
+        <w:tblBorders>
+          <w:top w:color="8064a2" w:space="0" w:sz="8" w:val="single"/>
+          <w:left w:color="8064a2" w:space="0" w:sz="8" w:val="single"/>
+          <w:bottom w:color="8064a2" w:space="0" w:sz="8" w:val="single"/>
+          <w:right w:color="8064a2" w:space="0" w:sz="8" w:val="single"/>
+          <w:insideH w:color="000000" w:space="0" w:sz="4" w:val="single"/>
+          <w:insideV w:color="000000" w:space="0" w:sz="4" w:val="single"/>
+        </w:tblBorders>
+        <w:tblLayout w:type="fixed"/>
+        <w:tblLook w:val="04A0"/>
+      </w:tblPr>
+      <w:tblGrid>
+        <w:gridCol w:w="900"/>
+        <w:gridCol w:w="6435"/>
+        <w:gridCol w:w="1080"/>
+        <w:gridCol w:w="1125"/>
+        <w:tblGridChange w:id="0">
+          <w:tblGrid>
+            <w:gridCol w:w="900"/>
+            <w:gridCol w:w="6435"/>
+            <w:gridCol w:w="1080"/>
+            <w:gridCol w:w="1125"/>
+          </w:tblGrid>
+        </w:tblGridChange>
+      </w:tblGrid>
+      <w:tr>
+        <w:tc>
+          <w:tcPr/>
+          <w:p>
+            <w:pPr>
+              <w:spacing w:after="0" w:line="240" w:lineRule="auto"/>
+              <w:contextualSpacing w:val="0"/>
+              <w:rPr/>
+            </w:pPr>
+            <w:r>
+              <w:rPr>
+                <w:rtl w:val="0"/>
+              </w:rPr>
+              <w:t xml:space="preserve">Task ID</w:t>
+            </w:r>
+          </w:p>
+        </w:tc>
+        <w:tc>
+          <w:tcPr/>
+          <w:p>
+            <w:pPr>
+              <w:spacing w:after="0" w:line="240" w:lineRule="auto"/>
+              <w:contextualSpacing w:val="0"/>
+              <w:rPr/>
+            </w:pPr>
+            <w:r>
+              <w:rPr>
+                <w:rtl w:val="0"/>
+              </w:rPr>
+              <w:t xml:space="preserve">Task Description</w:t>
+            </w:r>
+          </w:p>
+        </w:tc>
+        <w:tc>
+          <w:tcPr/>
+          <w:p>
+            <w:pPr>
+              <w:spacing w:after="0" w:line="240" w:lineRule="auto"/>
+              <w:contextualSpacing w:val="0"/>
+              <w:rPr/>
+            </w:pPr>
+            <w:r>
+              <w:rPr>
+                <w:rtl w:val="0"/>
+              </w:rPr>
+              <w:t xml:space="preserve">Estimate</w:t>
+            </w:r>
+          </w:p>
+        </w:tc>
+        <w:tc>
+          <w:tcPr/>
+          <w:p>
+            <w:pPr>
+              <w:spacing w:after="0" w:line="240" w:lineRule="auto"/>
+              <w:contextualSpacing w:val="0"/>
+              <w:rPr/>
+            </w:pPr>
+            <w:r>
+              <w:rPr>
+                <w:rtl w:val="0"/>
+              </w:rPr>
+              <w:t xml:space="preserve">Taken</w:t>
+            </w:r>
+          </w:p>
+        </w:tc>
+      </w:tr>
+      <w:tr>
+        <w:tc>
+          <w:tcPr/>
+          <w:p>
+            <w:pPr>
+              <w:spacing w:after="0" w:line="240" w:lineRule="auto"/>
+              <w:contextualSpacing w:val="0"/>
+              <w:rPr/>
+            </w:pPr>
+            <w:r>
+              <w:rPr>
+                <w:rtl w:val="0"/>
+              </w:rPr>
+              <w:t xml:space="preserve">T62</w:t>
+            </w:r>
+          </w:p>
+        </w:tc>
+        <w:tc>
+          <w:tcPr/>
+          <w:p>
+            <w:pPr>
+              <w:contextualSpacing w:val="0"/>
+              <w:rPr/>
+            </w:pPr>
+            <w:r>
+              <w:rPr>
+                <w:rtl w:val="0"/>
+              </w:rPr>
+              <w:t xml:space="preserve">Professional and aesthetically pleasing design (consistent with main homepage design)</w:t>
+            </w:r>
+          </w:p>
+        </w:tc>
+        <w:tc>
+          <w:tcPr/>
+          <w:p>
+            <w:pPr>
+              <w:spacing w:after="0" w:line="240" w:lineRule="auto"/>
+              <w:contextualSpacing w:val="0"/>
+              <w:rPr/>
+            </w:pPr>
+            <w:r>
+              <w:rPr>
+                <w:rtl w:val="0"/>
+              </w:rPr>
+              <w:t xml:space="preserve">5</w:t>
+            </w:r>
+          </w:p>
+        </w:tc>
+        <w:tc>
+          <w:tcPr/>
+          <w:p>
+            <w:pPr>
+              <w:spacing w:after="0" w:line="240" w:lineRule="auto"/>
+              <w:contextualSpacing w:val="0"/>
+              <w:rPr/>
+            </w:pPr>
+            <w:r>
+              <w:rPr>
+                <w:rtl w:val="0"/>
+              </w:rPr>
+              <w:t xml:space="preserve">4</w:t>
+            </w:r>
+          </w:p>
+        </w:tc>
+      </w:tr>
+      <w:tr>
+        <w:tc>
+          <w:tcPr/>
+          <w:p>
+            <w:pPr>
+              <w:contextualSpacing w:val="0"/>
+              <w:rPr/>
+            </w:pPr>
+            <w:r>
+              <w:rPr>
+                <w:rtl w:val="0"/>
+              </w:rPr>
+              <w:t xml:space="preserve">T63</w:t>
+            </w:r>
+          </w:p>
+        </w:tc>
+        <w:tc>
+          <w:tcPr/>
+          <w:p>
+            <w:pPr>
+              <w:spacing w:after="0" w:line="240" w:lineRule="auto"/>
+              <w:contextualSpacing w:val="0"/>
+              <w:rPr/>
+            </w:pPr>
+            <w:r>
+              <w:rPr>
+                <w:rtl w:val="0"/>
+              </w:rPr>
+              <w:t xml:space="preserve">Link each category on homepage to its webpage of locations list </w:t>
+            </w:r>
+          </w:p>
+        </w:tc>
+        <w:tc>
+          <w:tcPr/>
+          <w:p>
+            <w:pPr>
+              <w:spacing w:after="0" w:line="240" w:lineRule="auto"/>
+              <w:contextualSpacing w:val="0"/>
+              <w:rPr/>
+            </w:pPr>
+            <w:r>
+              <w:rPr>
+                <w:rtl w:val="0"/>
+              </w:rPr>
+              <w:t xml:space="preserve">1</w:t>
+            </w:r>
+          </w:p>
+        </w:tc>
+        <w:tc>
+          <w:tcPr/>
+          <w:p>
+            <w:pPr>
+              <w:spacing w:after="0" w:line="240" w:lineRule="auto"/>
+              <w:contextualSpacing w:val="0"/>
+              <w:rPr/>
+            </w:pPr>
+            <w:r>
+              <w:rPr>
+                <w:rtl w:val="0"/>
+              </w:rPr>
+              <w:t xml:space="preserve">1</w:t>
+            </w:r>
+          </w:p>
+        </w:tc>
+      </w:tr>
+      <w:tr>
+        <w:tc>
+          <w:tcPr/>
+          <w:p>
+            <w:pPr>
+              <w:contextualSpacing w:val="0"/>
+              <w:rPr/>
+            </w:pPr>
+            <w:r>
+              <w:rPr>
+                <w:rtl w:val="0"/>
+              </w:rPr>
+              <w:t xml:space="preserve">T64</w:t>
+            </w:r>
+          </w:p>
+        </w:tc>
+        <w:tc>
+          <w:tcPr/>
+          <w:p>
+            <w:pPr>
+              <w:contextualSpacing w:val="0"/>
+              <w:rPr/>
+            </w:pPr>
+            <w:r>
+              <w:rPr>
+                <w:rtl w:val="0"/>
+              </w:rPr>
+              <w:t xml:space="preserve">Extract information from database and display on webpage</w:t>
+            </w:r>
+          </w:p>
+        </w:tc>
+        <w:tc>
+          <w:tcPr/>
+          <w:p>
+            <w:pPr>
+              <w:contextualSpacing w:val="0"/>
+              <w:rPr/>
+            </w:pPr>
+            <w:r>
+              <w:rPr>
+                <w:rtl w:val="0"/>
+              </w:rPr>
+              <w:t xml:space="preserve">3</w:t>
+            </w:r>
+          </w:p>
+        </w:tc>
+        <w:tc>
+          <w:tcPr/>
+          <w:p>
+            <w:pPr>
+              <w:spacing w:after="0" w:line="240" w:lineRule="auto"/>
+              <w:contextualSpacing w:val="0"/>
+              <w:rPr/>
+            </w:pPr>
+            <w:r>
+              <w:rPr>
+                <w:rtl w:val="0"/>
+              </w:rPr>
+              <w:t xml:space="preserve">4</w:t>
+            </w:r>
+          </w:p>
+        </w:tc>
+      </w:tr>
+      <w:tr>
+        <w:tc>
+          <w:tcPr/>
+          <w:p>
+            <w:pPr>
+              <w:contextualSpacing w:val="0"/>
+              <w:rPr/>
+            </w:pPr>
+            <w:r>
+              <w:rPr>
+                <w:rtl w:val="0"/>
+              </w:rPr>
+              <w:t xml:space="preserve">T65</w:t>
+            </w:r>
+          </w:p>
+        </w:tc>
+        <w:tc>
+          <w:tcPr/>
+          <w:p>
+            <w:pPr>
+              <w:contextualSpacing w:val="0"/>
+              <w:rPr/>
+            </w:pPr>
+            <w:r>
+              <w:rPr>
+                <w:rtl w:val="0"/>
+              </w:rPr>
+              <w:t xml:space="preserve">Reuse code (inheritance) when displaying result, across all category location listing</w:t>
+            </w:r>
+          </w:p>
+        </w:tc>
+        <w:tc>
+          <w:tcPr/>
+          <w:p>
+            <w:pPr>
+              <w:contextualSpacing w:val="0"/>
+              <w:rPr/>
+            </w:pPr>
+            <w:r>
+              <w:rPr>
+                <w:rtl w:val="0"/>
+              </w:rPr>
+              <w:t xml:space="preserve">3</w:t>
+            </w:r>
+          </w:p>
+        </w:tc>
+        <w:tc>
+          <w:tcPr/>
+          <w:p>
+            <w:pPr>
+              <w:spacing w:after="0" w:line="240" w:lineRule="auto"/>
+              <w:contextualSpacing w:val="0"/>
+              <w:rPr/>
+            </w:pPr>
+            <w:r>
+              <w:rPr>
+                <w:rtl w:val="0"/>
+              </w:rPr>
+              <w:t xml:space="preserve">2</w:t>
+            </w:r>
+          </w:p>
+        </w:tc>
+      </w:tr>
+      <w:tr>
+        <w:tc>
+          <w:tcPr/>
+          <w:p>
+            <w:pPr>
+              <w:contextualSpacing w:val="0"/>
+              <w:rPr/>
+            </w:pPr>
+            <w:r>
+              <w:rPr>
+                <w:rtl w:val="0"/>
+              </w:rPr>
+              <w:t xml:space="preserve">T66</w:t>
+            </w:r>
+          </w:p>
+        </w:tc>
+        <w:tc>
+          <w:tcPr/>
+          <w:p>
+            <w:pPr>
+              <w:contextualSpacing w:val="0"/>
+              <w:rPr/>
+            </w:pPr>
+            <w:r>
+              <w:rPr>
+                <w:rtl w:val="0"/>
+              </w:rPr>
+              <w:t xml:space="preserve">Ensure locations listed are linked to their individual detail page</w:t>
+            </w:r>
+          </w:p>
+        </w:tc>
+        <w:tc>
+          <w:tcPr/>
+          <w:p>
+            <w:pPr>
+              <w:contextualSpacing w:val="0"/>
+              <w:rPr/>
+            </w:pPr>
+            <w:r>
+              <w:rPr>
+                <w:rtl w:val="0"/>
+              </w:rPr>
+              <w:t xml:space="preserve">3</w:t>
+            </w:r>
+          </w:p>
+        </w:tc>
+        <w:tc>
+          <w:tcPr/>
+          <w:p>
+            <w:pPr>
+              <w:spacing w:after="0" w:line="240" w:lineRule="auto"/>
+              <w:contextualSpacing w:val="0"/>
+              <w:rPr/>
+            </w:pPr>
+            <w:r>
+              <w:rPr>
+                <w:rtl w:val="0"/>
+              </w:rPr>
+              <w:t xml:space="preserve">2</w:t>
+            </w:r>
+          </w:p>
+        </w:tc>
+      </w:tr>
+      <w:tr>
+        <w:tc>
+          <w:tcPr/>
+          <w:p>
+            <w:pPr>
+              <w:contextualSpacing w:val="0"/>
+              <w:rPr/>
+            </w:pPr>
+            <w:r>
+              <w:rPr>
+                <w:rtl w:val="0"/>
+              </w:rPr>
+              <w:t xml:space="preserve">T67</w:t>
+            </w:r>
+          </w:p>
+        </w:tc>
+        <w:tc>
+          <w:tcPr/>
+          <w:p>
+            <w:pPr>
+              <w:contextualSpacing w:val="0"/>
+              <w:rPr/>
+            </w:pPr>
+            <w:r>
+              <w:rPr>
+                <w:rtl w:val="0"/>
+              </w:rPr>
+              <w:t xml:space="preserve">Breadcrumb links to lead users back to previous page (i.e. from individual detail page, back to complete list of locations, back to homepage)</w:t>
+            </w:r>
+          </w:p>
+        </w:tc>
+        <w:tc>
+          <w:tcPr/>
+          <w:p>
+            <w:pPr>
+              <w:contextualSpacing w:val="0"/>
+              <w:rPr/>
+            </w:pPr>
+            <w:r>
+              <w:rPr>
+                <w:rtl w:val="0"/>
+              </w:rPr>
+              <w:t xml:space="preserve">1</w:t>
+            </w:r>
+          </w:p>
+        </w:tc>
+        <w:tc>
+          <w:tcPr/>
+          <w:p>
+            <w:pPr>
+              <w:spacing w:after="0" w:line="240" w:lineRule="auto"/>
+              <w:contextualSpacing w:val="0"/>
+              <w:rPr/>
+            </w:pPr>
+            <w:r>
+              <w:rPr>
+                <w:rtl w:val="0"/>
+              </w:rPr>
+              <w:t xml:space="preserve">1</w:t>
+            </w:r>
+          </w:p>
+        </w:tc>
+      </w:tr>
+      <w:tr>
+        <w:tc>
+          <w:tcPr/>
+          <w:p>
+            <w:pPr>
+              <w:contextualSpacing w:val="0"/>
+              <w:rPr/>
+            </w:pPr>
+            <w:r>
+              <w:rPr>
+                <w:rtl w:val="0"/>
+              </w:rPr>
+              <w:t xml:space="preserve">T68</w:t>
+            </w:r>
+          </w:p>
+        </w:tc>
+        <w:tc>
+          <w:tcPr/>
+          <w:p>
+            <w:pPr>
+              <w:spacing w:after="0" w:line="240" w:lineRule="auto"/>
+              <w:contextualSpacing w:val="0"/>
+              <w:rPr/>
+            </w:pPr>
+            <w:r>
+              <w:rPr>
+                <w:rtl w:val="0"/>
+              </w:rPr>
+              <w:t xml:space="preserve">Write test cases (Ensure session ends)</w:t>
+            </w:r>
+          </w:p>
+        </w:tc>
+        <w:tc>
+          <w:tcPr/>
+          <w:p>
+            <w:pPr>
+              <w:spacing w:after="0" w:line="240" w:lineRule="auto"/>
+              <w:contextualSpacing w:val="0"/>
+              <w:rPr/>
+            </w:pPr>
+            <w:r>
+              <w:rPr>
+                <w:rtl w:val="0"/>
+              </w:rPr>
+              <w:t xml:space="preserve">4</w:t>
+            </w:r>
+          </w:p>
+        </w:tc>
+        <w:tc>
+          <w:tcPr/>
+          <w:p>
+            <w:pPr>
+              <w:spacing w:after="0" w:line="240" w:lineRule="auto"/>
+              <w:contextualSpacing w:val="0"/>
+              <w:rPr/>
+            </w:pPr>
+            <w:r>
+              <w:rPr>
+                <w:rtl w:val="0"/>
+              </w:rPr>
+            </w:r>
+          </w:p>
+        </w:tc>
+      </w:tr>
+      <w:tr>
+        <w:tc>
+          <w:tcPr/>
+          <w:p>
+            <w:pPr>
+              <w:spacing w:after="0" w:line="240" w:lineRule="auto"/>
+              <w:contextualSpacing w:val="0"/>
+              <w:rPr/>
+            </w:pPr>
+            <w:r>
+              <w:rPr>
+                <w:rtl w:val="0"/>
+              </w:rPr>
+              <w:t xml:space="preserve">T69</w:t>
+            </w:r>
+          </w:p>
+        </w:tc>
+        <w:tc>
+          <w:tcPr/>
+          <w:p>
+            <w:pPr>
+              <w:spacing w:after="0" w:line="240" w:lineRule="auto"/>
+              <w:contextualSpacing w:val="0"/>
+              <w:rPr/>
+            </w:pPr>
+            <w:r>
+              <w:rPr>
+                <w:rtl w:val="0"/>
+              </w:rPr>
+              <w:t xml:space="preserve">Verify story is complete (acceptance test)</w:t>
+            </w:r>
+          </w:p>
+        </w:tc>
+        <w:tc>
+          <w:tcPr/>
+          <w:p>
+            <w:pPr>
+              <w:spacing w:after="0" w:line="240" w:lineRule="auto"/>
+              <w:contextualSpacing w:val="0"/>
+              <w:rPr/>
+            </w:pPr>
+            <w:r>
+              <w:rPr>
+                <w:rtl w:val="0"/>
+              </w:rPr>
+              <w:t xml:space="preserve">2</w:t>
+            </w:r>
+          </w:p>
+        </w:tc>
+        <w:tc>
+          <w:tcPr/>
+          <w:p>
+            <w:pPr>
+              <w:spacing w:after="0" w:line="240" w:lineRule="auto"/>
+              <w:contextualSpacing w:val="0"/>
+              <w:rPr/>
+            </w:pPr>
+            <w:r>
+              <w:rPr>
+                <w:rtl w:val="0"/>
+              </w:rPr>
+            </w:r>
+          </w:p>
+        </w:tc>
+      </w:tr>
+      <w:tr>
+        <w:tc>
+          <w:tcPr/>
+          <w:p>
+            <w:pPr>
+              <w:spacing w:after="0" w:line="240" w:lineRule="auto"/>
+              <w:contextualSpacing w:val="0"/>
+              <w:rPr/>
+            </w:pPr>
+            <w:r>
+              <w:rPr>
+                <w:rtl w:val="0"/>
+              </w:rPr>
+            </w:r>
+          </w:p>
+        </w:tc>
+        <w:tc>
+          <w:tcPr/>
+          <w:p>
+            <w:pPr>
+              <w:tabs>
+                <w:tab w:val="right" w:pos="6219"/>
+              </w:tabs>
+              <w:spacing w:after="0" w:line="240" w:lineRule="auto"/>
+              <w:contextualSpacing w:val="0"/>
+              <w:rPr/>
+            </w:pPr>
+            <w:r>
+              <w:rPr>
+                <w:rtl w:val="0"/>
+              </w:rPr>
+              <w:t xml:space="preserve">Story Points: 3</w:t>
+              <w:tab/>
+              <w:t xml:space="preserve">Total Hours:</w:t>
+            </w:r>
+          </w:p>
+        </w:tc>
+        <w:tc>
+          <w:tcPr/>
+          <w:p>
+            <w:pPr>
+              <w:spacing w:after="0" w:line="240" w:lineRule="auto"/>
+              <w:contextualSpacing w:val="0"/>
+              <w:rPr/>
+            </w:pPr>
+            <w:r>
+              <w:rPr>
+                <w:rtl w:val="0"/>
+              </w:rPr>
+              <w:t xml:space="preserve">22</w:t>
+            </w:r>
+          </w:p>
+        </w:tc>
+        <w:tc>
+          <w:tcPr/>
+          <w:p>
+            <w:pPr>
+              <w:spacing w:after="0" w:line="240" w:lineRule="auto"/>
+              <w:contextualSpacing w:val="0"/>
+              <w:rPr/>
+            </w:pPr>
+            <w:r>
+              <w:rPr>
+                <w:rtl w:val="0"/>
+              </w:rPr>
+            </w:r>
+          </w:p>
+        </w:tc>
+      </w:tr>
+    </w:tbl>
+    <w:p>
+      <w:pPr>
+        <w:pStyle w:val="Heading2"/>
+        <w:tabs>
+          <w:tab w:val="right" w:pos="9026"/>
+        </w:tabs>
+        <w:spacing w:before="360" w:lineRule="auto"/>
+        <w:contextualSpacing w:val="0"/>
+        <w:rPr/>
+      </w:pPr>
+      <w:bookmarkStart w:colFirst="0" w:colLast="0" w:name="_ck7qt7ljpntm" w:id="43"/>
+      <w:bookmarkEnd w:id="43"/>
+      <w:r>
+        <w:rPr>
+          <w:rtl w:val="0"/>
+        </w:rPr>
+      </w:r>
+    </w:p>
+    <w:p>
+      <w:pPr>
+        <w:tabs>
+          <w:tab w:val="right" w:pos="9026"/>
+        </w:tabs>
+        <w:contextualSpacing w:val="0"/>
+        <w:rPr/>
+      </w:pPr>
+      <w:r>
+        <w:rPr>
+          <w:rtl w:val="0"/>
+        </w:rPr>
+      </w:r>
+    </w:p>
+    <w:p>
+      <w:pPr>
+        <w:tabs>
+          <w:tab w:val="right" w:pos="9026"/>
+        </w:tabs>
+        <w:contextualSpacing w:val="0"/>
+        <w:rPr/>
+      </w:pPr>
+      <w:r>
+        <w:rPr>
+          <w:rtl w:val="0"/>
+        </w:rPr>
+      </w:r>
+    </w:p>
+    <w:p>
+      <w:pPr>
+        <w:tabs>
+          <w:tab w:val="right" w:pos="9026"/>
+        </w:tabs>
+        <w:contextualSpacing w:val="0"/>
+        <w:rPr/>
+      </w:pPr>
+      <w:r>
+        <w:rPr>
+          <w:rtl w:val="0"/>
+        </w:rPr>
+      </w:r>
+    </w:p>
+    <w:p>
+      <w:pPr>
+        <w:tabs>
+          <w:tab w:val="right" w:pos="9026"/>
+        </w:tabs>
+        <w:contextualSpacing w:val="0"/>
+        <w:rPr/>
+      </w:pPr>
+      <w:r>
+        <w:rPr>
+          <w:rtl w:val="0"/>
+        </w:rPr>
+      </w:r>
+    </w:p>
+    <w:p>
+      <w:pPr>
+        <w:tabs>
+          <w:tab w:val="right" w:pos="9026"/>
+        </w:tabs>
+        <w:contextualSpacing w:val="0"/>
+        <w:rPr/>
+      </w:pPr>
+      <w:r>
+        <w:rPr>
+          <w:rtl w:val="0"/>
+        </w:rPr>
+      </w:r>
+    </w:p>
+    <w:p>
+      <w:pPr>
+        <w:tabs>
+          <w:tab w:val="right" w:pos="9026"/>
+        </w:tabs>
+        <w:contextualSpacing w:val="0"/>
+        <w:rPr/>
+      </w:pPr>
+      <w:r>
+        <w:rPr>
+          <w:rtl w:val="0"/>
+        </w:rPr>
+      </w:r>
+    </w:p>
+    <w:p>
+      <w:pPr>
+        <w:tabs>
+          <w:tab w:val="right" w:pos="9026"/>
+        </w:tabs>
+        <w:contextualSpacing w:val="0"/>
+        <w:rPr/>
+      </w:pPr>
+      <w:r>
+        <w:rPr>
+          <w:rtl w:val="0"/>
+        </w:rPr>
+      </w:r>
+    </w:p>
+    <w:p>
+      <w:pPr>
+        <w:tabs>
+          <w:tab w:val="right" w:pos="9026"/>
+        </w:tabs>
+        <w:contextualSpacing w:val="0"/>
+        <w:rPr/>
+      </w:pPr>
+      <w:r>
+        <w:rPr>
+          <w:rtl w:val="0"/>
+        </w:rPr>
+      </w:r>
+    </w:p>
+    <w:p>
+      <w:pPr>
+        <w:tabs>
+          <w:tab w:val="right" w:pos="9026"/>
+        </w:tabs>
+        <w:contextualSpacing w:val="0"/>
+        <w:rPr/>
+      </w:pPr>
+      <w:r>
+        <w:rPr>
+          <w:rtl w:val="0"/>
+        </w:rPr>
+      </w:r>
+    </w:p>
+    <w:p>
+      <w:pPr>
+        <w:tabs>
+          <w:tab w:val="right" w:pos="9026"/>
+        </w:tabs>
+        <w:contextualSpacing w:val="0"/>
+        <w:rPr/>
+      </w:pPr>
+      <w:r>
+        <w:rPr>
+          <w:rtl w:val="0"/>
+        </w:rPr>
+      </w:r>
+    </w:p>
+    <w:p>
+      <w:pPr>
+        <w:tabs>
+          <w:tab w:val="right" w:pos="9026"/>
+        </w:tabs>
+        <w:contextualSpacing w:val="0"/>
+        <w:rPr/>
+      </w:pPr>
+      <w:r>
+        <w:rPr>
+          <w:rtl w:val="0"/>
+        </w:rPr>
+      </w:r>
+    </w:p>
+    <w:p>
+      <w:pPr>
+        <w:tabs>
+          <w:tab w:val="right" w:pos="9026"/>
+        </w:tabs>
+        <w:contextualSpacing w:val="0"/>
+        <w:rPr/>
+      </w:pPr>
+      <w:r>
+        <w:rPr>
+          <w:rtl w:val="0"/>
+        </w:rPr>
+      </w:r>
+    </w:p>
+    <w:p>
+      <w:pPr>
+        <w:tabs>
+          <w:tab w:val="right" w:pos="9026"/>
+        </w:tabs>
+        <w:contextualSpacing w:val="0"/>
+        <w:rPr/>
+      </w:pPr>
+      <w:r>
+        <w:rPr>
+          <w:rtl w:val="0"/>
+        </w:rPr>
+      </w:r>
+    </w:p>
+    <w:p>
+      <w:pPr>
+        <w:tabs>
+          <w:tab w:val="right" w:pos="9026"/>
+        </w:tabs>
+        <w:contextualSpacing w:val="0"/>
+        <w:rPr/>
+      </w:pPr>
+      <w:r>
+        <w:rPr>
+          <w:rtl w:val="0"/>
+        </w:rPr>
+      </w:r>
+    </w:p>
+    <w:p>
+      <w:pPr>
+        <w:tabs>
+          <w:tab w:val="right" w:pos="9026"/>
+        </w:tabs>
+        <w:contextualSpacing w:val="0"/>
+        <w:rPr/>
+      </w:pPr>
+      <w:r>
+        <w:rPr>
+          <w:rtl w:val="0"/>
+        </w:rPr>
+      </w:r>
+    </w:p>
+    <w:p>
+      <w:pPr>
+        <w:tabs>
+          <w:tab w:val="right" w:pos="9026"/>
+        </w:tabs>
+        <w:contextualSpacing w:val="0"/>
+        <w:rPr/>
+      </w:pPr>
+      <w:r>
+        <w:rPr>
+          <w:rtl w:val="0"/>
+        </w:rPr>
+      </w:r>
+    </w:p>
+    <w:p>
+      <w:pPr>
+        <w:tabs>
+          <w:tab w:val="right" w:pos="9026"/>
+        </w:tabs>
+        <w:contextualSpacing w:val="0"/>
+        <w:rPr/>
+      </w:pPr>
+      <w:r>
+        <w:rPr>
+          <w:rtl w:val="0"/>
+        </w:rPr>
+      </w:r>
+    </w:p>
+    <w:p>
+      <w:pPr>
+        <w:tabs>
+          <w:tab w:val="right" w:pos="9026"/>
+        </w:tabs>
+        <w:contextualSpacing w:val="0"/>
+        <w:rPr/>
+      </w:pPr>
+      <w:r>
+        <w:rPr>
+          <w:rtl w:val="0"/>
+        </w:rPr>
+      </w:r>
+    </w:p>
+    <w:p>
+      <w:pPr>
+        <w:tabs>
+          <w:tab w:val="right" w:pos="9026"/>
+        </w:tabs>
+        <w:contextualSpacing w:val="0"/>
+        <w:rPr/>
+      </w:pPr>
+      <w:r>
+        <w:rPr>
+          <w:rtl w:val="0"/>
+        </w:rPr>
+      </w:r>
+    </w:p>
+    <w:p>
+      <w:pPr>
+        <w:tabs>
+          <w:tab w:val="right" w:pos="9026"/>
+        </w:tabs>
+        <w:contextualSpacing w:val="0"/>
+        <w:rPr/>
+      </w:pPr>
+      <w:r>
+        <w:rPr>
+          <w:rtl w:val="0"/>
+        </w:rPr>
+      </w:r>
+    </w:p>
+    <w:p>
+      <w:pPr>
+        <w:tabs>
+          <w:tab w:val="right" w:pos="9026"/>
+        </w:tabs>
+        <w:contextualSpacing w:val="0"/>
+        <w:rPr/>
+      </w:pPr>
+      <w:r>
+        <w:rPr>
+          <w:rtl w:val="0"/>
+        </w:rPr>
+      </w:r>
+    </w:p>
+    <w:p>
+      <w:pPr>
         <w:tabs>
           <w:tab w:val="right" w:pos="9026"/>
         </w:tabs>
@@ -10166,8 +11192,8 @@
         <w:contextualSpacing w:val="0"/>
         <w:rPr/>
       </w:pPr>
-      <w:bookmarkStart w:colFirst="0" w:colLast="0" w:name="_1nb9fou4e0r" w:id="42"/>
-      <w:bookmarkEnd w:id="42"/>
+      <w:bookmarkStart w:colFirst="0" w:colLast="0" w:name="_1nb9fou4e0r" w:id="44"/>
+      <w:bookmarkEnd w:id="44"/>
       <w:r>
         <w:rPr>
           <w:rtl w:val="0"/>
@@ -10207,8 +11233,8 @@
         <w:contextualSpacing w:val="0"/>
         <w:rPr/>
       </w:pPr>
-      <w:bookmarkStart w:colFirst="0" w:colLast="0" w:name="_xckfgdehmzjx" w:id="43"/>
-      <w:bookmarkEnd w:id="43"/>
+      <w:bookmarkStart w:colFirst="0" w:colLast="0" w:name="_xckfgdehmzjx" w:id="45"/>
+      <w:bookmarkEnd w:id="45"/>
       <w:r>
         <w:rPr>
           <w:b w:val="0"/>
@@ -10232,8 +11258,8 @@
         <w:contextualSpacing w:val="0"/>
         <w:rPr/>
       </w:pPr>
-      <w:bookmarkStart w:colFirst="0" w:colLast="0" w:name="_2i8ksxi6x7i7" w:id="44"/>
-      <w:bookmarkEnd w:id="44"/>
+      <w:bookmarkStart w:colFirst="0" w:colLast="0" w:name="_2i8ksxi6x7i7" w:id="46"/>
+      <w:bookmarkEnd w:id="46"/>
       <w:r>
         <w:rPr>
           <w:rtl w:val="0"/>
@@ -10252,446 +11278,6 @@
         <w:rPr>
           <w:rtl w:val="0"/>
         </w:rPr>
-      </w:r>
-    </w:p>
-    <w:tbl>
-      <w:tblPr>
-        <w:tblStyle w:val="Table18"/>
-        <w:tblW w:w="9192.0" w:type="dxa"/>
-        <w:jc w:val="left"/>
-        <w:tblInd w:w="0.0" w:type="dxa"/>
-        <w:tblBorders>
-          <w:top w:color="8064a2" w:space="0" w:sz="8" w:val="single"/>
-          <w:left w:color="8064a2" w:space="0" w:sz="8" w:val="single"/>
-          <w:bottom w:color="8064a2" w:space="0" w:sz="8" w:val="single"/>
-          <w:right w:color="8064a2" w:space="0" w:sz="8" w:val="single"/>
-          <w:insideH w:color="000000" w:space="0" w:sz="4" w:val="single"/>
-          <w:insideV w:color="000000" w:space="0" w:sz="4" w:val="single"/>
-        </w:tblBorders>
-        <w:tblLayout w:type="fixed"/>
-        <w:tblLook w:val="04A0"/>
-      </w:tblPr>
-      <w:tblGrid>
-        <w:gridCol w:w="903"/>
-        <w:gridCol w:w="6435"/>
-        <w:gridCol w:w="1086"/>
-        <w:gridCol w:w="768"/>
-        <w:tblGridChange w:id="0">
-          <w:tblGrid>
-            <w:gridCol w:w="903"/>
-            <w:gridCol w:w="6435"/>
-            <w:gridCol w:w="1086"/>
-            <w:gridCol w:w="768"/>
-          </w:tblGrid>
-        </w:tblGridChange>
-      </w:tblGrid>
-      <w:tr>
-        <w:tc>
-          <w:tcPr/>
-          <w:p>
-            <w:pPr>
-              <w:spacing w:after="0" w:line="240" w:lineRule="auto"/>
-              <w:contextualSpacing w:val="0"/>
-              <w:rPr/>
-            </w:pPr>
-            <w:r>
-              <w:rPr>
-                <w:rtl w:val="0"/>
-              </w:rPr>
-              <w:t xml:space="preserve">Task ID</w:t>
-            </w:r>
-          </w:p>
-        </w:tc>
-        <w:tc>
-          <w:tcPr/>
-          <w:p>
-            <w:pPr>
-              <w:spacing w:after="0" w:line="240" w:lineRule="auto"/>
-              <w:contextualSpacing w:val="0"/>
-              <w:rPr/>
-            </w:pPr>
-            <w:r>
-              <w:rPr>
-                <w:rtl w:val="0"/>
-              </w:rPr>
-              <w:t xml:space="preserve">Task Description</w:t>
-            </w:r>
-          </w:p>
-        </w:tc>
-        <w:tc>
-          <w:tcPr/>
-          <w:p>
-            <w:pPr>
-              <w:spacing w:after="0" w:line="240" w:lineRule="auto"/>
-              <w:contextualSpacing w:val="0"/>
-              <w:rPr/>
-            </w:pPr>
-            <w:r>
-              <w:rPr>
-                <w:rtl w:val="0"/>
-              </w:rPr>
-              <w:t xml:space="preserve">Estimate</w:t>
-            </w:r>
-          </w:p>
-        </w:tc>
-        <w:tc>
-          <w:tcPr/>
-          <w:p>
-            <w:pPr>
-              <w:spacing w:after="0" w:line="240" w:lineRule="auto"/>
-              <w:contextualSpacing w:val="0"/>
-              <w:rPr/>
-            </w:pPr>
-            <w:r>
-              <w:rPr>
-                <w:rtl w:val="0"/>
-              </w:rPr>
-              <w:t xml:space="preserve">Taken</w:t>
-            </w:r>
-          </w:p>
-        </w:tc>
-      </w:tr>
-      <w:tr>
-        <w:tc>
-          <w:tcPr/>
-          <w:p>
-            <w:pPr>
-              <w:spacing w:after="0" w:line="240" w:lineRule="auto"/>
-              <w:contextualSpacing w:val="0"/>
-              <w:rPr/>
-            </w:pPr>
-            <w:r>
-              <w:rPr>
-                <w:rtl w:val="0"/>
-              </w:rPr>
-              <w:t xml:space="preserve">T33</w:t>
-            </w:r>
-          </w:p>
-        </w:tc>
-        <w:tc>
-          <w:tcPr/>
-          <w:p>
-            <w:pPr>
-              <w:contextualSpacing w:val="0"/>
-              <w:rPr/>
-            </w:pPr>
-            <w:r>
-              <w:rPr>
-                <w:rtl w:val="0"/>
-              </w:rPr>
-              <w:t xml:space="preserve">Create an insert tool for uploading a map in every information item page (for admin only)</w:t>
-            </w:r>
-          </w:p>
-        </w:tc>
-        <w:tc>
-          <w:tcPr/>
-          <w:p>
-            <w:pPr>
-              <w:spacing w:after="0" w:line="240" w:lineRule="auto"/>
-              <w:contextualSpacing w:val="0"/>
-              <w:rPr/>
-            </w:pPr>
-            <w:r>
-              <w:rPr>
-                <w:rtl w:val="0"/>
-              </w:rPr>
-              <w:t xml:space="preserve">2</w:t>
-            </w:r>
-          </w:p>
-        </w:tc>
-        <w:tc>
-          <w:tcPr/>
-          <w:p>
-            <w:pPr>
-              <w:spacing w:after="0" w:line="240" w:lineRule="auto"/>
-              <w:contextualSpacing w:val="0"/>
-              <w:rPr/>
-            </w:pPr>
-            <w:r>
-              <w:rPr>
-                <w:rtl w:val="0"/>
-              </w:rPr>
-            </w:r>
-          </w:p>
-        </w:tc>
-      </w:tr>
-      <w:tr>
-        <w:tc>
-          <w:tcPr/>
-          <w:p>
-            <w:pPr>
-              <w:spacing w:after="0" w:line="240" w:lineRule="auto"/>
-              <w:contextualSpacing w:val="0"/>
-              <w:rPr/>
-            </w:pPr>
-            <w:r>
-              <w:rPr>
-                <w:rtl w:val="0"/>
-              </w:rPr>
-              <w:t xml:space="preserve">T34</w:t>
-            </w:r>
-          </w:p>
-        </w:tc>
-        <w:tc>
-          <w:tcPr/>
-          <w:p>
-            <w:pPr>
-              <w:spacing w:after="0" w:line="240" w:lineRule="auto"/>
-              <w:contextualSpacing w:val="0"/>
-              <w:rPr/>
-            </w:pPr>
-            <w:r>
-              <w:rPr>
-                <w:rtl w:val="0"/>
-              </w:rPr>
-              <w:t xml:space="preserve">Allow locations to be pinpointed on map</w:t>
-            </w:r>
-          </w:p>
-        </w:tc>
-        <w:tc>
-          <w:tcPr/>
-          <w:p>
-            <w:pPr>
-              <w:spacing w:after="0" w:line="240" w:lineRule="auto"/>
-              <w:contextualSpacing w:val="0"/>
-              <w:rPr/>
-            </w:pPr>
-            <w:r>
-              <w:rPr>
-                <w:rtl w:val="0"/>
-              </w:rPr>
-              <w:t xml:space="preserve">3</w:t>
-            </w:r>
-          </w:p>
-        </w:tc>
-        <w:tc>
-          <w:tcPr/>
-          <w:p>
-            <w:pPr>
-              <w:spacing w:after="0" w:line="240" w:lineRule="auto"/>
-              <w:contextualSpacing w:val="0"/>
-              <w:rPr/>
-            </w:pPr>
-            <w:r>
-              <w:rPr>
-                <w:rtl w:val="0"/>
-              </w:rPr>
-            </w:r>
-          </w:p>
-        </w:tc>
-      </w:tr>
-      <w:tr>
-        <w:tc>
-          <w:tcPr/>
-          <w:p>
-            <w:pPr>
-              <w:contextualSpacing w:val="0"/>
-              <w:rPr/>
-            </w:pPr>
-            <w:r>
-              <w:rPr>
-                <w:rtl w:val="0"/>
-              </w:rPr>
-              <w:t xml:space="preserve">T35</w:t>
-            </w:r>
-          </w:p>
-        </w:tc>
-        <w:tc>
-          <w:tcPr/>
-          <w:p>
-            <w:pPr>
-              <w:contextualSpacing w:val="0"/>
-              <w:rPr/>
-            </w:pPr>
-            <w:r>
-              <w:rPr>
-                <w:rtl w:val="0"/>
-              </w:rPr>
-              <w:t xml:space="preserve">Write test cases</w:t>
-            </w:r>
-          </w:p>
-        </w:tc>
-        <w:tc>
-          <w:tcPr/>
-          <w:p>
-            <w:pPr>
-              <w:contextualSpacing w:val="0"/>
-              <w:rPr/>
-            </w:pPr>
-            <w:r>
-              <w:rPr>
-                <w:rtl w:val="0"/>
-              </w:rPr>
-              <w:t xml:space="preserve">2</w:t>
-            </w:r>
-          </w:p>
-        </w:tc>
-        <w:tc>
-          <w:tcPr/>
-          <w:p>
-            <w:pPr>
-              <w:contextualSpacing w:val="0"/>
-              <w:rPr/>
-            </w:pPr>
-            <w:r>
-              <w:rPr>
-                <w:rtl w:val="0"/>
-              </w:rPr>
-            </w:r>
-          </w:p>
-        </w:tc>
-      </w:tr>
-      <w:tr>
-        <w:tc>
-          <w:tcPr/>
-          <w:p>
-            <w:pPr>
-              <w:spacing w:after="0" w:line="240" w:lineRule="auto"/>
-              <w:contextualSpacing w:val="0"/>
-              <w:rPr/>
-            </w:pPr>
-            <w:r>
-              <w:rPr>
-                <w:rtl w:val="0"/>
-              </w:rPr>
-              <w:t xml:space="preserve">T36</w:t>
-            </w:r>
-          </w:p>
-        </w:tc>
-        <w:tc>
-          <w:tcPr/>
-          <w:p>
-            <w:pPr>
-              <w:contextualSpacing w:val="0"/>
-              <w:rPr/>
-            </w:pPr>
-            <w:r>
-              <w:rPr>
-                <w:rtl w:val="0"/>
-              </w:rPr>
-              <w:t xml:space="preserve">Verify story is complete (acceptance test)</w:t>
-            </w:r>
-          </w:p>
-        </w:tc>
-        <w:tc>
-          <w:tcPr/>
-          <w:p>
-            <w:pPr>
-              <w:spacing w:after="0" w:line="240" w:lineRule="auto"/>
-              <w:contextualSpacing w:val="0"/>
-              <w:rPr/>
-            </w:pPr>
-            <w:r>
-              <w:rPr>
-                <w:rtl w:val="0"/>
-              </w:rPr>
-              <w:t xml:space="preserve">1</w:t>
-            </w:r>
-          </w:p>
-        </w:tc>
-        <w:tc>
-          <w:tcPr/>
-          <w:p>
-            <w:pPr>
-              <w:spacing w:after="0" w:line="240" w:lineRule="auto"/>
-              <w:contextualSpacing w:val="0"/>
-              <w:rPr/>
-            </w:pPr>
-            <w:r>
-              <w:rPr>
-                <w:rtl w:val="0"/>
-              </w:rPr>
-            </w:r>
-          </w:p>
-        </w:tc>
-      </w:tr>
-      <w:tr>
-        <w:tc>
-          <w:tcPr/>
-          <w:p>
-            <w:pPr>
-              <w:spacing w:after="0" w:line="240" w:lineRule="auto"/>
-              <w:contextualSpacing w:val="0"/>
-              <w:rPr/>
-            </w:pPr>
-            <w:r>
-              <w:rPr>
-                <w:rtl w:val="0"/>
-              </w:rPr>
-            </w:r>
-          </w:p>
-        </w:tc>
-        <w:tc>
-          <w:tcPr/>
-          <w:p>
-            <w:pPr>
-              <w:tabs>
-                <w:tab w:val="right" w:pos="6219"/>
-              </w:tabs>
-              <w:spacing w:after="0" w:line="240" w:lineRule="auto"/>
-              <w:contextualSpacing w:val="0"/>
-              <w:rPr/>
-            </w:pPr>
-            <w:r>
-              <w:rPr>
-                <w:rtl w:val="0"/>
-              </w:rPr>
-              <w:t xml:space="preserve">Story Points: 2</w:t>
-              <w:tab/>
-              <w:t xml:space="preserve">Total Hours:</w:t>
-            </w:r>
-          </w:p>
-        </w:tc>
-        <w:tc>
-          <w:tcPr/>
-          <w:p>
-            <w:pPr>
-              <w:spacing w:after="0" w:line="240" w:lineRule="auto"/>
-              <w:contextualSpacing w:val="0"/>
-              <w:rPr/>
-            </w:pPr>
-            <w:r>
-              <w:rPr>
-                <w:rtl w:val="0"/>
-              </w:rPr>
-              <w:t xml:space="preserve">8</w:t>
-            </w:r>
-          </w:p>
-        </w:tc>
-        <w:tc>
-          <w:tcPr/>
-          <w:p>
-            <w:pPr>
-              <w:spacing w:after="0" w:line="240" w:lineRule="auto"/>
-              <w:contextualSpacing w:val="0"/>
-              <w:rPr/>
-            </w:pPr>
-            <w:r>
-              <w:rPr>
-                <w:rtl w:val="0"/>
-              </w:rPr>
-            </w:r>
-          </w:p>
-        </w:tc>
-      </w:tr>
-    </w:tbl>
-    <w:p>
-      <w:pPr>
-        <w:pStyle w:val="Heading2"/>
-        <w:tabs>
-          <w:tab w:val="right" w:pos="9026"/>
-        </w:tabs>
-        <w:spacing w:before="360" w:lineRule="auto"/>
-        <w:contextualSpacing w:val="0"/>
-        <w:rPr/>
-      </w:pPr>
-      <w:bookmarkStart w:colFirst="0" w:colLast="0" w:name="_2jxsxqh" w:id="45"/>
-      <w:bookmarkEnd w:id="45"/>
-      <w:r>
-        <w:rPr>
-          <w:rtl w:val="0"/>
-        </w:rPr>
-        <w:t xml:space="preserve">Story ID: Search functions</w:t>
       </w:r>
     </w:p>
     <w:tbl>
@@ -10804,39 +11390,38 @@
               <w:rPr>
                 <w:rtl w:val="0"/>
               </w:rPr>
-              <w:t xml:space="preserve">T37</w:t>
-            </w:r>
-          </w:p>
-        </w:tc>
-        <w:tc>
-          <w:tcPr/>
-          <w:p>
-            <w:pPr>
-              <w:spacing w:after="0" w:line="240" w:lineRule="auto"/>
-              <w:contextualSpacing w:val="0"/>
-              <w:rPr/>
-            </w:pPr>
-            <w:r>
-              <w:rPr>
-                <w:rtl w:val="0"/>
-              </w:rPr>
-              <w:t xml:space="preserve">Create form for search engine</w:t>
-            </w:r>
-          </w:p>
-        </w:tc>
-        <w:tc>
-          <w:tcPr/>
-          <w:p>
-            <w:pPr>
-              <w:spacing w:after="0" w:line="240" w:lineRule="auto"/>
-              <w:contextualSpacing w:val="0"/>
-              <w:rPr/>
-            </w:pPr>
-            <w:r>
-              <w:rPr>
-                <w:rtl w:val="0"/>
-              </w:rPr>
-              <w:t xml:space="preserve">1</w:t>
+              <w:t xml:space="preserve">T33</w:t>
+            </w:r>
+          </w:p>
+        </w:tc>
+        <w:tc>
+          <w:tcPr/>
+          <w:p>
+            <w:pPr>
+              <w:contextualSpacing w:val="0"/>
+              <w:rPr/>
+            </w:pPr>
+            <w:r>
+              <w:rPr>
+                <w:rtl w:val="0"/>
+              </w:rPr>
+              <w:t xml:space="preserve">Create an insert tool for uploading a map in every information item page (for admin only)</w:t>
+            </w:r>
+          </w:p>
+        </w:tc>
+        <w:tc>
+          <w:tcPr/>
+          <w:p>
+            <w:pPr>
+              <w:spacing w:after="0" w:line="240" w:lineRule="auto"/>
+              <w:contextualSpacing w:val="0"/>
+              <w:rPr/>
+            </w:pPr>
+            <w:r>
+              <w:rPr>
+                <w:rtl w:val="0"/>
+              </w:rPr>
+              <w:t xml:space="preserve">2</w:t>
             </w:r>
           </w:p>
         </w:tc>
@@ -10869,39 +11454,39 @@
               <w:rPr>
                 <w:rtl w:val="0"/>
               </w:rPr>
-              <w:t xml:space="preserve">T38</w:t>
-            </w:r>
-          </w:p>
-        </w:tc>
-        <w:tc>
-          <w:tcPr/>
-          <w:p>
-            <w:pPr>
-              <w:spacing w:after="0" w:line="240" w:lineRule="auto"/>
-              <w:contextualSpacing w:val="0"/>
-              <w:rPr/>
-            </w:pPr>
-            <w:r>
-              <w:rPr>
-                <w:rtl w:val="0"/>
-              </w:rPr>
-              <w:t xml:space="preserve">Database management to ensure sorting of search results</w:t>
-            </w:r>
-          </w:p>
-        </w:tc>
-        <w:tc>
-          <w:tcPr/>
-          <w:p>
-            <w:pPr>
-              <w:spacing w:after="0" w:line="240" w:lineRule="auto"/>
-              <w:contextualSpacing w:val="0"/>
-              <w:rPr/>
-            </w:pPr>
-            <w:r>
-              <w:rPr>
-                <w:rtl w:val="0"/>
-              </w:rPr>
-              <w:t xml:space="preserve">4</w:t>
+              <w:t xml:space="preserve">T34</w:t>
+            </w:r>
+          </w:p>
+        </w:tc>
+        <w:tc>
+          <w:tcPr/>
+          <w:p>
+            <w:pPr>
+              <w:spacing w:after="0" w:line="240" w:lineRule="auto"/>
+              <w:contextualSpacing w:val="0"/>
+              <w:rPr/>
+            </w:pPr>
+            <w:r>
+              <w:rPr>
+                <w:rtl w:val="0"/>
+              </w:rPr>
+              <w:t xml:space="preserve">Allow locations to be pinpointed on map</w:t>
+            </w:r>
+          </w:p>
+        </w:tc>
+        <w:tc>
+          <w:tcPr/>
+          <w:p>
+            <w:pPr>
+              <w:spacing w:after="0" w:line="240" w:lineRule="auto"/>
+              <w:contextualSpacing w:val="0"/>
+              <w:rPr/>
+            </w:pPr>
+            <w:r>
+              <w:rPr>
+                <w:rtl w:val="0"/>
+              </w:rPr>
+              <w:t xml:space="preserve">3</w:t>
             </w:r>
           </w:p>
         </w:tc>
@@ -10933,7 +11518,7 @@
               <w:rPr>
                 <w:rtl w:val="0"/>
               </w:rPr>
-              <w:t xml:space="preserve">T39</w:t>
+              <w:t xml:space="preserve">T35</w:t>
             </w:r>
           </w:p>
         </w:tc>
@@ -10995,7 +11580,7 @@
               <w:rPr>
                 <w:rtl w:val="0"/>
               </w:rPr>
-              <w:t xml:space="preserve">T40</w:t>
+              <w:t xml:space="preserve">T36</w:t>
             </w:r>
           </w:p>
         </w:tc>
@@ -11126,13 +11711,13 @@
         <w:contextualSpacing w:val="0"/>
         <w:rPr/>
       </w:pPr>
-      <w:bookmarkStart w:colFirst="0" w:colLast="0" w:name="_z337ya" w:id="46"/>
-      <w:bookmarkEnd w:id="46"/>
+      <w:bookmarkStart w:colFirst="0" w:colLast="0" w:name="_2jxsxqh" w:id="47"/>
+      <w:bookmarkEnd w:id="47"/>
       <w:r>
         <w:rPr>
           <w:rtl w:val="0"/>
         </w:rPr>
-        <w:t xml:space="preserve">Story ID: Other Cities</w:t>
+        <w:t xml:space="preserve">Story ID: Search functions</w:t>
       </w:r>
     </w:p>
     <w:tbl>
@@ -11245,39 +11830,39 @@
               <w:rPr>
                 <w:rtl w:val="0"/>
               </w:rPr>
-              <w:t xml:space="preserve">T41</w:t>
-            </w:r>
-          </w:p>
-        </w:tc>
-        <w:tc>
-          <w:tcPr/>
-          <w:p>
-            <w:pPr>
-              <w:spacing w:after="0" w:line="240" w:lineRule="auto"/>
-              <w:contextualSpacing w:val="0"/>
-              <w:rPr/>
-            </w:pPr>
-            <w:r>
-              <w:rPr>
-                <w:rtl w:val="0"/>
-              </w:rPr>
-              <w:t xml:space="preserve">Create tool for inserting information on other cities into the database</w:t>
-            </w:r>
-          </w:p>
-        </w:tc>
-        <w:tc>
-          <w:tcPr/>
-          <w:p>
-            <w:pPr>
-              <w:spacing w:after="0" w:line="240" w:lineRule="auto"/>
-              <w:contextualSpacing w:val="0"/>
-              <w:rPr/>
-            </w:pPr>
-            <w:r>
-              <w:rPr>
-                <w:rtl w:val="0"/>
-              </w:rPr>
-              <w:t xml:space="preserve">2</w:t>
+              <w:t xml:space="preserve">T37</w:t>
+            </w:r>
+          </w:p>
+        </w:tc>
+        <w:tc>
+          <w:tcPr/>
+          <w:p>
+            <w:pPr>
+              <w:spacing w:after="0" w:line="240" w:lineRule="auto"/>
+              <w:contextualSpacing w:val="0"/>
+              <w:rPr/>
+            </w:pPr>
+            <w:r>
+              <w:rPr>
+                <w:rtl w:val="0"/>
+              </w:rPr>
+              <w:t xml:space="preserve">Create form for search engine</w:t>
+            </w:r>
+          </w:p>
+        </w:tc>
+        <w:tc>
+          <w:tcPr/>
+          <w:p>
+            <w:pPr>
+              <w:spacing w:after="0" w:line="240" w:lineRule="auto"/>
+              <w:contextualSpacing w:val="0"/>
+              <w:rPr/>
+            </w:pPr>
+            <w:r>
+              <w:rPr>
+                <w:rtl w:val="0"/>
+              </w:rPr>
+              <w:t xml:space="preserve">1</w:t>
             </w:r>
           </w:p>
         </w:tc>
@@ -11310,39 +11895,39 @@
               <w:rPr>
                 <w:rtl w:val="0"/>
               </w:rPr>
-              <w:t xml:space="preserve">T42</w:t>
-            </w:r>
-          </w:p>
-        </w:tc>
-        <w:tc>
-          <w:tcPr/>
-          <w:p>
-            <w:pPr>
-              <w:spacing w:after="0" w:line="240" w:lineRule="auto"/>
-              <w:contextualSpacing w:val="0"/>
-              <w:rPr/>
-            </w:pPr>
-            <w:r>
-              <w:rPr>
-                <w:rtl w:val="0"/>
-              </w:rPr>
-              <w:t xml:space="preserve">Ensures city information is presented in a consistent format and can be generated dynamically</w:t>
-            </w:r>
-          </w:p>
-        </w:tc>
-        <w:tc>
-          <w:tcPr/>
-          <w:p>
-            <w:pPr>
-              <w:spacing w:after="0" w:line="240" w:lineRule="auto"/>
-              <w:contextualSpacing w:val="0"/>
-              <w:rPr/>
-            </w:pPr>
-            <w:r>
-              <w:rPr>
-                <w:rtl w:val="0"/>
-              </w:rPr>
-              <w:t xml:space="preserve">2</w:t>
+              <w:t xml:space="preserve">T38</w:t>
+            </w:r>
+          </w:p>
+        </w:tc>
+        <w:tc>
+          <w:tcPr/>
+          <w:p>
+            <w:pPr>
+              <w:spacing w:after="0" w:line="240" w:lineRule="auto"/>
+              <w:contextualSpacing w:val="0"/>
+              <w:rPr/>
+            </w:pPr>
+            <w:r>
+              <w:rPr>
+                <w:rtl w:val="0"/>
+              </w:rPr>
+              <w:t xml:space="preserve">Database management to ensure sorting of search results</w:t>
+            </w:r>
+          </w:p>
+        </w:tc>
+        <w:tc>
+          <w:tcPr/>
+          <w:p>
+            <w:pPr>
+              <w:spacing w:after="0" w:line="240" w:lineRule="auto"/>
+              <w:contextualSpacing w:val="0"/>
+              <w:rPr/>
+            </w:pPr>
+            <w:r>
+              <w:rPr>
+                <w:rtl w:val="0"/>
+              </w:rPr>
+              <w:t xml:space="preserve">4</w:t>
             </w:r>
           </w:p>
         </w:tc>
@@ -11367,23 +11952,21 @@
           <w:tcPr/>
           <w:p>
             <w:pPr>
-              <w:spacing w:after="0" w:line="240" w:lineRule="auto"/>
-              <w:contextualSpacing w:val="0"/>
-              <w:rPr/>
-            </w:pPr>
-            <w:r>
-              <w:rPr>
-                <w:rtl w:val="0"/>
-              </w:rPr>
-              <w:t xml:space="preserve">T43</w:t>
-            </w:r>
-          </w:p>
-        </w:tc>
-        <w:tc>
-          <w:tcPr/>
-          <w:p>
-            <w:pPr>
-              <w:spacing w:after="0" w:line="240" w:lineRule="auto"/>
+              <w:contextualSpacing w:val="0"/>
+              <w:rPr/>
+            </w:pPr>
+            <w:r>
+              <w:rPr>
+                <w:rtl w:val="0"/>
+              </w:rPr>
+              <w:t xml:space="preserve">T39</w:t>
+            </w:r>
+          </w:p>
+        </w:tc>
+        <w:tc>
+          <w:tcPr/>
+          <w:p>
+            <w:pPr>
               <w:contextualSpacing w:val="0"/>
               <w:rPr/>
             </w:pPr>
@@ -11399,7 +11982,6 @@
           <w:tcPr/>
           <w:p>
             <w:pPr>
-              <w:spacing w:after="0" w:line="240" w:lineRule="auto"/>
               <w:contextualSpacing w:val="0"/>
               <w:rPr/>
             </w:pPr>
@@ -11415,7 +11997,6 @@
           <w:tcPr/>
           <w:p>
             <w:pPr>
-              <w:spacing w:after="0" w:line="240" w:lineRule="auto"/>
               <w:contextualSpacing w:val="0"/>
               <w:rPr/>
             </w:pPr>
@@ -11440,15 +12021,14 @@
               <w:rPr>
                 <w:rtl w:val="0"/>
               </w:rPr>
-              <w:t xml:space="preserve">T44</w:t>
-            </w:r>
-          </w:p>
-        </w:tc>
-        <w:tc>
-          <w:tcPr/>
-          <w:p>
-            <w:pPr>
-              <w:spacing w:after="0" w:line="240" w:lineRule="auto"/>
+              <w:t xml:space="preserve">T40</w:t>
+            </w:r>
+          </w:p>
+        </w:tc>
+        <w:tc>
+          <w:tcPr/>
+          <w:p>
+            <w:pPr>
               <w:contextualSpacing w:val="0"/>
               <w:rPr/>
             </w:pPr>
@@ -11572,13 +12152,13 @@
         <w:contextualSpacing w:val="0"/>
         <w:rPr/>
       </w:pPr>
-      <w:bookmarkStart w:colFirst="0" w:colLast="0" w:name="_r396hs68vskw" w:id="47"/>
-      <w:bookmarkEnd w:id="47"/>
+      <w:bookmarkStart w:colFirst="0" w:colLast="0" w:name="_z337ya" w:id="48"/>
+      <w:bookmarkEnd w:id="48"/>
       <w:r>
         <w:rPr>
           <w:rtl w:val="0"/>
         </w:rPr>
-        <w:t xml:space="preserve">Story ID: More Variety of Information</w:t>
+        <w:t xml:space="preserve">Story ID: Other Cities</w:t>
       </w:r>
     </w:p>
     <w:tbl>
@@ -11691,6 +12271,452 @@
               <w:rPr>
                 <w:rtl w:val="0"/>
               </w:rPr>
+              <w:t xml:space="preserve">T41</w:t>
+            </w:r>
+          </w:p>
+        </w:tc>
+        <w:tc>
+          <w:tcPr/>
+          <w:p>
+            <w:pPr>
+              <w:spacing w:after="0" w:line="240" w:lineRule="auto"/>
+              <w:contextualSpacing w:val="0"/>
+              <w:rPr/>
+            </w:pPr>
+            <w:r>
+              <w:rPr>
+                <w:rtl w:val="0"/>
+              </w:rPr>
+              <w:t xml:space="preserve">Create tool for inserting information on other cities into the database</w:t>
+            </w:r>
+          </w:p>
+        </w:tc>
+        <w:tc>
+          <w:tcPr/>
+          <w:p>
+            <w:pPr>
+              <w:spacing w:after="0" w:line="240" w:lineRule="auto"/>
+              <w:contextualSpacing w:val="0"/>
+              <w:rPr/>
+            </w:pPr>
+            <w:r>
+              <w:rPr>
+                <w:rtl w:val="0"/>
+              </w:rPr>
+              <w:t xml:space="preserve">2</w:t>
+            </w:r>
+          </w:p>
+        </w:tc>
+        <w:tc>
+          <w:tcPr/>
+          <w:p>
+            <w:pPr>
+              <w:spacing w:after="0" w:line="240" w:lineRule="auto"/>
+              <w:contextualSpacing w:val="0"/>
+              <w:rPr/>
+            </w:pPr>
+            <w:r>
+              <w:rPr>
+                <w:rtl w:val="0"/>
+              </w:rPr>
+            </w:r>
+          </w:p>
+        </w:tc>
+      </w:tr>
+      <w:tr>
+        <w:tc>
+          <w:tcPr/>
+          <w:p>
+            <w:pPr>
+              <w:spacing w:after="0" w:line="240" w:lineRule="auto"/>
+              <w:contextualSpacing w:val="0"/>
+              <w:rPr/>
+            </w:pPr>
+            <w:r>
+              <w:rPr>
+                <w:rtl w:val="0"/>
+              </w:rPr>
+              <w:t xml:space="preserve">T42</w:t>
+            </w:r>
+          </w:p>
+        </w:tc>
+        <w:tc>
+          <w:tcPr/>
+          <w:p>
+            <w:pPr>
+              <w:spacing w:after="0" w:line="240" w:lineRule="auto"/>
+              <w:contextualSpacing w:val="0"/>
+              <w:rPr/>
+            </w:pPr>
+            <w:r>
+              <w:rPr>
+                <w:rtl w:val="0"/>
+              </w:rPr>
+              <w:t xml:space="preserve">Ensures city information is presented in a consistent format and can be generated dynamically</w:t>
+            </w:r>
+          </w:p>
+        </w:tc>
+        <w:tc>
+          <w:tcPr/>
+          <w:p>
+            <w:pPr>
+              <w:spacing w:after="0" w:line="240" w:lineRule="auto"/>
+              <w:contextualSpacing w:val="0"/>
+              <w:rPr/>
+            </w:pPr>
+            <w:r>
+              <w:rPr>
+                <w:rtl w:val="0"/>
+              </w:rPr>
+              <w:t xml:space="preserve">2</w:t>
+            </w:r>
+          </w:p>
+        </w:tc>
+        <w:tc>
+          <w:tcPr/>
+          <w:p>
+            <w:pPr>
+              <w:spacing w:after="0" w:line="240" w:lineRule="auto"/>
+              <w:contextualSpacing w:val="0"/>
+              <w:rPr/>
+            </w:pPr>
+            <w:r>
+              <w:rPr>
+                <w:rtl w:val="0"/>
+              </w:rPr>
+            </w:r>
+          </w:p>
+        </w:tc>
+      </w:tr>
+      <w:tr>
+        <w:tc>
+          <w:tcPr/>
+          <w:p>
+            <w:pPr>
+              <w:spacing w:after="0" w:line="240" w:lineRule="auto"/>
+              <w:contextualSpacing w:val="0"/>
+              <w:rPr/>
+            </w:pPr>
+            <w:r>
+              <w:rPr>
+                <w:rtl w:val="0"/>
+              </w:rPr>
+              <w:t xml:space="preserve">T43</w:t>
+            </w:r>
+          </w:p>
+        </w:tc>
+        <w:tc>
+          <w:tcPr/>
+          <w:p>
+            <w:pPr>
+              <w:spacing w:after="0" w:line="240" w:lineRule="auto"/>
+              <w:contextualSpacing w:val="0"/>
+              <w:rPr/>
+            </w:pPr>
+            <w:r>
+              <w:rPr>
+                <w:rtl w:val="0"/>
+              </w:rPr>
+              <w:t xml:space="preserve">Write test cases</w:t>
+            </w:r>
+          </w:p>
+        </w:tc>
+        <w:tc>
+          <w:tcPr/>
+          <w:p>
+            <w:pPr>
+              <w:spacing w:after="0" w:line="240" w:lineRule="auto"/>
+              <w:contextualSpacing w:val="0"/>
+              <w:rPr/>
+            </w:pPr>
+            <w:r>
+              <w:rPr>
+                <w:rtl w:val="0"/>
+              </w:rPr>
+              <w:t xml:space="preserve">2</w:t>
+            </w:r>
+          </w:p>
+        </w:tc>
+        <w:tc>
+          <w:tcPr/>
+          <w:p>
+            <w:pPr>
+              <w:spacing w:after="0" w:line="240" w:lineRule="auto"/>
+              <w:contextualSpacing w:val="0"/>
+              <w:rPr/>
+            </w:pPr>
+            <w:r>
+              <w:rPr>
+                <w:rtl w:val="0"/>
+              </w:rPr>
+            </w:r>
+          </w:p>
+        </w:tc>
+      </w:tr>
+      <w:tr>
+        <w:tc>
+          <w:tcPr/>
+          <w:p>
+            <w:pPr>
+              <w:spacing w:after="0" w:line="240" w:lineRule="auto"/>
+              <w:contextualSpacing w:val="0"/>
+              <w:rPr/>
+            </w:pPr>
+            <w:r>
+              <w:rPr>
+                <w:rtl w:val="0"/>
+              </w:rPr>
+              <w:t xml:space="preserve">T44</w:t>
+            </w:r>
+          </w:p>
+        </w:tc>
+        <w:tc>
+          <w:tcPr/>
+          <w:p>
+            <w:pPr>
+              <w:spacing w:after="0" w:line="240" w:lineRule="auto"/>
+              <w:contextualSpacing w:val="0"/>
+              <w:rPr/>
+            </w:pPr>
+            <w:r>
+              <w:rPr>
+                <w:rtl w:val="0"/>
+              </w:rPr>
+              <w:t xml:space="preserve">Verify story is complete (acceptance test)</w:t>
+            </w:r>
+          </w:p>
+        </w:tc>
+        <w:tc>
+          <w:tcPr/>
+          <w:p>
+            <w:pPr>
+              <w:spacing w:after="0" w:line="240" w:lineRule="auto"/>
+              <w:contextualSpacing w:val="0"/>
+              <w:rPr/>
+            </w:pPr>
+            <w:r>
+              <w:rPr>
+                <w:rtl w:val="0"/>
+              </w:rPr>
+              <w:t xml:space="preserve">1</w:t>
+            </w:r>
+          </w:p>
+        </w:tc>
+        <w:tc>
+          <w:tcPr/>
+          <w:p>
+            <w:pPr>
+              <w:spacing w:after="0" w:line="240" w:lineRule="auto"/>
+              <w:contextualSpacing w:val="0"/>
+              <w:rPr/>
+            </w:pPr>
+            <w:r>
+              <w:rPr>
+                <w:rtl w:val="0"/>
+              </w:rPr>
+            </w:r>
+          </w:p>
+        </w:tc>
+      </w:tr>
+      <w:tr>
+        <w:tc>
+          <w:tcPr/>
+          <w:p>
+            <w:pPr>
+              <w:spacing w:after="0" w:line="240" w:lineRule="auto"/>
+              <w:contextualSpacing w:val="0"/>
+              <w:rPr/>
+            </w:pPr>
+            <w:r>
+              <w:rPr>
+                <w:rtl w:val="0"/>
+              </w:rPr>
+            </w:r>
+          </w:p>
+        </w:tc>
+        <w:tc>
+          <w:tcPr/>
+          <w:p>
+            <w:pPr>
+              <w:tabs>
+                <w:tab w:val="right" w:pos="6219"/>
+              </w:tabs>
+              <w:spacing w:after="0" w:line="240" w:lineRule="auto"/>
+              <w:contextualSpacing w:val="0"/>
+              <w:rPr/>
+            </w:pPr>
+            <w:r>
+              <w:rPr>
+                <w:rtl w:val="0"/>
+              </w:rPr>
+              <w:t xml:space="preserve">Story Points: 2</w:t>
+              <w:tab/>
+              <w:t xml:space="preserve">Total Hours:</w:t>
+            </w:r>
+          </w:p>
+        </w:tc>
+        <w:tc>
+          <w:tcPr/>
+          <w:p>
+            <w:pPr>
+              <w:spacing w:after="0" w:line="240" w:lineRule="auto"/>
+              <w:contextualSpacing w:val="0"/>
+              <w:rPr/>
+            </w:pPr>
+            <w:r>
+              <w:rPr>
+                <w:rtl w:val="0"/>
+              </w:rPr>
+              <w:t xml:space="preserve">8</w:t>
+            </w:r>
+          </w:p>
+        </w:tc>
+        <w:tc>
+          <w:tcPr/>
+          <w:p>
+            <w:pPr>
+              <w:spacing w:after="0" w:line="240" w:lineRule="auto"/>
+              <w:contextualSpacing w:val="0"/>
+              <w:rPr/>
+            </w:pPr>
+            <w:r>
+              <w:rPr>
+                <w:rtl w:val="0"/>
+              </w:rPr>
+            </w:r>
+          </w:p>
+        </w:tc>
+      </w:tr>
+    </w:tbl>
+    <w:p>
+      <w:pPr>
+        <w:pStyle w:val="Heading2"/>
+        <w:tabs>
+          <w:tab w:val="right" w:pos="9026"/>
+        </w:tabs>
+        <w:spacing w:before="360" w:lineRule="auto"/>
+        <w:contextualSpacing w:val="0"/>
+        <w:rPr/>
+      </w:pPr>
+      <w:bookmarkStart w:colFirst="0" w:colLast="0" w:name="_r396hs68vskw" w:id="49"/>
+      <w:bookmarkEnd w:id="49"/>
+      <w:r>
+        <w:rPr>
+          <w:rtl w:val="0"/>
+        </w:rPr>
+        <w:t xml:space="preserve">Story ID: More Variety of Information</w:t>
+      </w:r>
+    </w:p>
+    <w:tbl>
+      <w:tblPr>
+        <w:tblStyle w:val="Table22"/>
+        <w:tblW w:w="9192.0" w:type="dxa"/>
+        <w:jc w:val="left"/>
+        <w:tblInd w:w="0.0" w:type="dxa"/>
+        <w:tblBorders>
+          <w:top w:color="8064a2" w:space="0" w:sz="8" w:val="single"/>
+          <w:left w:color="8064a2" w:space="0" w:sz="8" w:val="single"/>
+          <w:bottom w:color="8064a2" w:space="0" w:sz="8" w:val="single"/>
+          <w:right w:color="8064a2" w:space="0" w:sz="8" w:val="single"/>
+          <w:insideH w:color="000000" w:space="0" w:sz="4" w:val="single"/>
+          <w:insideV w:color="000000" w:space="0" w:sz="4" w:val="single"/>
+        </w:tblBorders>
+        <w:tblLayout w:type="fixed"/>
+        <w:tblLook w:val="04A0"/>
+      </w:tblPr>
+      <w:tblGrid>
+        <w:gridCol w:w="903"/>
+        <w:gridCol w:w="6435"/>
+        <w:gridCol w:w="1086"/>
+        <w:gridCol w:w="768"/>
+        <w:tblGridChange w:id="0">
+          <w:tblGrid>
+            <w:gridCol w:w="903"/>
+            <w:gridCol w:w="6435"/>
+            <w:gridCol w:w="1086"/>
+            <w:gridCol w:w="768"/>
+          </w:tblGrid>
+        </w:tblGridChange>
+      </w:tblGrid>
+      <w:tr>
+        <w:tc>
+          <w:tcPr/>
+          <w:p>
+            <w:pPr>
+              <w:spacing w:after="0" w:line="240" w:lineRule="auto"/>
+              <w:contextualSpacing w:val="0"/>
+              <w:rPr/>
+            </w:pPr>
+            <w:r>
+              <w:rPr>
+                <w:rtl w:val="0"/>
+              </w:rPr>
+              <w:t xml:space="preserve">Task ID</w:t>
+            </w:r>
+          </w:p>
+        </w:tc>
+        <w:tc>
+          <w:tcPr/>
+          <w:p>
+            <w:pPr>
+              <w:spacing w:after="0" w:line="240" w:lineRule="auto"/>
+              <w:contextualSpacing w:val="0"/>
+              <w:rPr/>
+            </w:pPr>
+            <w:r>
+              <w:rPr>
+                <w:rtl w:val="0"/>
+              </w:rPr>
+              <w:t xml:space="preserve">Task Description</w:t>
+            </w:r>
+          </w:p>
+        </w:tc>
+        <w:tc>
+          <w:tcPr/>
+          <w:p>
+            <w:pPr>
+              <w:spacing w:after="0" w:line="240" w:lineRule="auto"/>
+              <w:contextualSpacing w:val="0"/>
+              <w:rPr/>
+            </w:pPr>
+            <w:r>
+              <w:rPr>
+                <w:rtl w:val="0"/>
+              </w:rPr>
+              <w:t xml:space="preserve">Estimate</w:t>
+            </w:r>
+          </w:p>
+        </w:tc>
+        <w:tc>
+          <w:tcPr/>
+          <w:p>
+            <w:pPr>
+              <w:spacing w:after="0" w:line="240" w:lineRule="auto"/>
+              <w:contextualSpacing w:val="0"/>
+              <w:rPr/>
+            </w:pPr>
+            <w:r>
+              <w:rPr>
+                <w:rtl w:val="0"/>
+              </w:rPr>
+              <w:t xml:space="preserve">Taken</w:t>
+            </w:r>
+          </w:p>
+        </w:tc>
+      </w:tr>
+      <w:tr>
+        <w:tc>
+          <w:tcPr/>
+          <w:p>
+            <w:pPr>
+              <w:spacing w:after="0" w:line="240" w:lineRule="auto"/>
+              <w:contextualSpacing w:val="0"/>
+              <w:rPr/>
+            </w:pPr>
+            <w:r>
+              <w:rPr>
+                <w:rtl w:val="0"/>
+              </w:rPr>
               <w:t xml:space="preserve">T45</w:t>
             </w:r>
           </w:p>
@@ -12012,8 +13038,8 @@
         <w:contextualSpacing w:val="0"/>
         <w:rPr/>
       </w:pPr>
-      <w:bookmarkStart w:colFirst="0" w:colLast="0" w:name="_g1wqu6ufanbz" w:id="48"/>
-      <w:bookmarkEnd w:id="48"/>
+      <w:bookmarkStart w:colFirst="0" w:colLast="0" w:name="_g1wqu6ufanbz" w:id="50"/>
+      <w:bookmarkEnd w:id="50"/>
       <w:r>
         <w:rPr>
           <w:rtl w:val="0"/>
@@ -12043,8 +13069,8 @@
         <w:contextualSpacing w:val="0"/>
         <w:rPr/>
       </w:pPr>
-      <w:bookmarkStart w:colFirst="0" w:colLast="0" w:name="_m0sfp04fhuxz" w:id="49"/>
-      <w:bookmarkEnd w:id="49"/>
+      <w:bookmarkStart w:colFirst="0" w:colLast="0" w:name="_m0sfp04fhuxz" w:id="51"/>
+      <w:bookmarkEnd w:id="51"/>
       <w:r>
         <w:rPr>
           <w:rtl w:val="0"/>
@@ -12084,8 +13110,8 @@
         <w:contextualSpacing w:val="0"/>
         <w:rPr/>
       </w:pPr>
-      <w:bookmarkStart w:colFirst="0" w:colLast="0" w:name="_fwjhi83s7gf" w:id="50"/>
-      <w:bookmarkEnd w:id="50"/>
+      <w:bookmarkStart w:colFirst="0" w:colLast="0" w:name="_fwjhi83s7gf" w:id="52"/>
+      <w:bookmarkEnd w:id="52"/>
       <w:r>
         <w:rPr>
           <w:b w:val="0"/>
@@ -12109,452 +13135,13 @@
         <w:contextualSpacing w:val="0"/>
         <w:rPr/>
       </w:pPr>
-      <w:bookmarkStart w:colFirst="0" w:colLast="0" w:name="_4rvk3q7eoac7" w:id="51"/>
-      <w:bookmarkEnd w:id="51"/>
+      <w:bookmarkStart w:colFirst="0" w:colLast="0" w:name="_4rvk3q7eoac7" w:id="53"/>
+      <w:bookmarkEnd w:id="53"/>
       <w:r>
         <w:rPr>
           <w:rtl w:val="0"/>
         </w:rPr>
         <w:t xml:space="preserve">Story ID: Favourites tool</w:t>
-      </w:r>
-    </w:p>
-    <w:tbl>
-      <w:tblPr>
-        <w:tblStyle w:val="Table22"/>
-        <w:tblW w:w="9192.0" w:type="dxa"/>
-        <w:jc w:val="left"/>
-        <w:tblInd w:w="0.0" w:type="dxa"/>
-        <w:tblBorders>
-          <w:top w:color="8064a2" w:space="0" w:sz="8" w:val="single"/>
-          <w:left w:color="8064a2" w:space="0" w:sz="8" w:val="single"/>
-          <w:bottom w:color="8064a2" w:space="0" w:sz="8" w:val="single"/>
-          <w:right w:color="8064a2" w:space="0" w:sz="8" w:val="single"/>
-          <w:insideH w:color="000000" w:space="0" w:sz="4" w:val="single"/>
-          <w:insideV w:color="000000" w:space="0" w:sz="4" w:val="single"/>
-        </w:tblBorders>
-        <w:tblLayout w:type="fixed"/>
-        <w:tblLook w:val="04A0"/>
-      </w:tblPr>
-      <w:tblGrid>
-        <w:gridCol w:w="903"/>
-        <w:gridCol w:w="6435"/>
-        <w:gridCol w:w="1086"/>
-        <w:gridCol w:w="768"/>
-        <w:tblGridChange w:id="0">
-          <w:tblGrid>
-            <w:gridCol w:w="903"/>
-            <w:gridCol w:w="6435"/>
-            <w:gridCol w:w="1086"/>
-            <w:gridCol w:w="768"/>
-          </w:tblGrid>
-        </w:tblGridChange>
-      </w:tblGrid>
-      <w:tr>
-        <w:tc>
-          <w:tcPr/>
-          <w:p>
-            <w:pPr>
-              <w:spacing w:after="0" w:line="240" w:lineRule="auto"/>
-              <w:contextualSpacing w:val="0"/>
-              <w:rPr/>
-            </w:pPr>
-            <w:r>
-              <w:rPr>
-                <w:rtl w:val="0"/>
-              </w:rPr>
-              <w:t xml:space="preserve">Task ID</w:t>
-            </w:r>
-          </w:p>
-        </w:tc>
-        <w:tc>
-          <w:tcPr/>
-          <w:p>
-            <w:pPr>
-              <w:spacing w:after="0" w:line="240" w:lineRule="auto"/>
-              <w:contextualSpacing w:val="0"/>
-              <w:rPr/>
-            </w:pPr>
-            <w:r>
-              <w:rPr>
-                <w:rtl w:val="0"/>
-              </w:rPr>
-              <w:t xml:space="preserve">Task Description</w:t>
-            </w:r>
-          </w:p>
-        </w:tc>
-        <w:tc>
-          <w:tcPr/>
-          <w:p>
-            <w:pPr>
-              <w:spacing w:after="0" w:line="240" w:lineRule="auto"/>
-              <w:contextualSpacing w:val="0"/>
-              <w:rPr/>
-            </w:pPr>
-            <w:r>
-              <w:rPr>
-                <w:rtl w:val="0"/>
-              </w:rPr>
-              <w:t xml:space="preserve">Estimate</w:t>
-            </w:r>
-          </w:p>
-        </w:tc>
-        <w:tc>
-          <w:tcPr/>
-          <w:p>
-            <w:pPr>
-              <w:spacing w:after="0" w:line="240" w:lineRule="auto"/>
-              <w:contextualSpacing w:val="0"/>
-              <w:rPr/>
-            </w:pPr>
-            <w:r>
-              <w:rPr>
-                <w:rtl w:val="0"/>
-              </w:rPr>
-              <w:t xml:space="preserve">Taken</w:t>
-            </w:r>
-          </w:p>
-        </w:tc>
-      </w:tr>
-      <w:tr>
-        <w:tc>
-          <w:tcPr/>
-          <w:p>
-            <w:pPr>
-              <w:spacing w:after="0" w:line="240" w:lineRule="auto"/>
-              <w:contextualSpacing w:val="0"/>
-              <w:rPr/>
-            </w:pPr>
-            <w:r>
-              <w:rPr>
-                <w:rtl w:val="0"/>
-              </w:rPr>
-              <w:t xml:space="preserve">T49</w:t>
-            </w:r>
-          </w:p>
-        </w:tc>
-        <w:tc>
-          <w:tcPr/>
-          <w:p>
-            <w:pPr>
-              <w:spacing w:after="0" w:line="240" w:lineRule="auto"/>
-              <w:contextualSpacing w:val="0"/>
-              <w:rPr/>
-            </w:pPr>
-            <w:r>
-              <w:rPr>
-                <w:rtl w:val="0"/>
-              </w:rPr>
-              <w:t xml:space="preserve">Create option for account users to bookmark specific pages on city information </w:t>
-            </w:r>
-          </w:p>
-        </w:tc>
-        <w:tc>
-          <w:tcPr/>
-          <w:p>
-            <w:pPr>
-              <w:spacing w:after="0" w:line="240" w:lineRule="auto"/>
-              <w:contextualSpacing w:val="0"/>
-              <w:rPr/>
-            </w:pPr>
-            <w:r>
-              <w:rPr>
-                <w:rtl w:val="0"/>
-              </w:rPr>
-              <w:t xml:space="preserve">2</w:t>
-            </w:r>
-          </w:p>
-        </w:tc>
-        <w:tc>
-          <w:tcPr/>
-          <w:p>
-            <w:pPr>
-              <w:spacing w:after="0" w:line="240" w:lineRule="auto"/>
-              <w:contextualSpacing w:val="0"/>
-              <w:rPr/>
-            </w:pPr>
-            <w:r>
-              <w:rPr>
-                <w:rtl w:val="0"/>
-              </w:rPr>
-            </w:r>
-          </w:p>
-        </w:tc>
-      </w:tr>
-      <w:tr>
-        <w:tc>
-          <w:tcPr/>
-          <w:p>
-            <w:pPr>
-              <w:spacing w:after="0" w:line="240" w:lineRule="auto"/>
-              <w:contextualSpacing w:val="0"/>
-              <w:rPr/>
-            </w:pPr>
-            <w:r>
-              <w:rPr>
-                <w:rtl w:val="0"/>
-              </w:rPr>
-              <w:t xml:space="preserve">T50</w:t>
-            </w:r>
-          </w:p>
-        </w:tc>
-        <w:tc>
-          <w:tcPr/>
-          <w:p>
-            <w:pPr>
-              <w:contextualSpacing w:val="0"/>
-              <w:rPr/>
-            </w:pPr>
-            <w:r>
-              <w:rPr>
-                <w:rtl w:val="0"/>
-              </w:rPr>
-              <w:t xml:space="preserve">Create a favourites tab for users to view their bookmarked pages</w:t>
-            </w:r>
-          </w:p>
-        </w:tc>
-        <w:tc>
-          <w:tcPr/>
-          <w:p>
-            <w:pPr>
-              <w:contextualSpacing w:val="0"/>
-              <w:rPr/>
-            </w:pPr>
-            <w:r>
-              <w:rPr>
-                <w:rtl w:val="0"/>
-              </w:rPr>
-              <w:t xml:space="preserve">2</w:t>
-            </w:r>
-          </w:p>
-        </w:tc>
-        <w:tc>
-          <w:tcPr/>
-          <w:p>
-            <w:pPr>
-              <w:spacing w:after="0" w:line="240" w:lineRule="auto"/>
-              <w:contextualSpacing w:val="0"/>
-              <w:rPr/>
-            </w:pPr>
-            <w:r>
-              <w:rPr>
-                <w:rtl w:val="0"/>
-              </w:rPr>
-            </w:r>
-          </w:p>
-        </w:tc>
-      </w:tr>
-      <w:tr>
-        <w:tc>
-          <w:tcPr/>
-          <w:p>
-            <w:pPr>
-              <w:spacing w:after="0" w:line="240" w:lineRule="auto"/>
-              <w:contextualSpacing w:val="0"/>
-              <w:rPr/>
-            </w:pPr>
-            <w:r>
-              <w:rPr>
-                <w:rtl w:val="0"/>
-              </w:rPr>
-              <w:t xml:space="preserve">T51</w:t>
-            </w:r>
-          </w:p>
-        </w:tc>
-        <w:tc>
-          <w:tcPr/>
-          <w:p>
-            <w:pPr>
-              <w:contextualSpacing w:val="0"/>
-              <w:rPr/>
-            </w:pPr>
-            <w:r>
-              <w:rPr>
-                <w:rtl w:val="0"/>
-              </w:rPr>
-              <w:t xml:space="preserve">Write test cases</w:t>
-            </w:r>
-          </w:p>
-        </w:tc>
-        <w:tc>
-          <w:tcPr/>
-          <w:p>
-            <w:pPr>
-              <w:contextualSpacing w:val="0"/>
-              <w:rPr/>
-            </w:pPr>
-            <w:r>
-              <w:rPr>
-                <w:rtl w:val="0"/>
-              </w:rPr>
-              <w:t xml:space="preserve">2</w:t>
-            </w:r>
-          </w:p>
-        </w:tc>
-        <w:tc>
-          <w:tcPr/>
-          <w:p>
-            <w:pPr>
-              <w:spacing w:after="0" w:line="240" w:lineRule="auto"/>
-              <w:contextualSpacing w:val="0"/>
-              <w:rPr/>
-            </w:pPr>
-            <w:r>
-              <w:rPr>
-                <w:rtl w:val="0"/>
-              </w:rPr>
-            </w:r>
-          </w:p>
-        </w:tc>
-      </w:tr>
-      <w:tr>
-        <w:tc>
-          <w:tcPr/>
-          <w:p>
-            <w:pPr>
-              <w:spacing w:after="0" w:line="240" w:lineRule="auto"/>
-              <w:contextualSpacing w:val="0"/>
-              <w:rPr/>
-            </w:pPr>
-            <w:r>
-              <w:rPr>
-                <w:rtl w:val="0"/>
-              </w:rPr>
-              <w:t xml:space="preserve">T52</w:t>
-            </w:r>
-          </w:p>
-        </w:tc>
-        <w:tc>
-          <w:tcPr/>
-          <w:p>
-            <w:pPr>
-              <w:contextualSpacing w:val="0"/>
-              <w:rPr/>
-            </w:pPr>
-            <w:r>
-              <w:rPr>
-                <w:rtl w:val="0"/>
-              </w:rPr>
-              <w:t xml:space="preserve">Verify story is complete (acceptance test)</w:t>
-            </w:r>
-          </w:p>
-        </w:tc>
-        <w:tc>
-          <w:tcPr/>
-          <w:p>
-            <w:pPr>
-              <w:contextualSpacing w:val="0"/>
-              <w:rPr/>
-            </w:pPr>
-            <w:r>
-              <w:rPr>
-                <w:rtl w:val="0"/>
-              </w:rPr>
-              <w:t xml:space="preserve">1</w:t>
-            </w:r>
-          </w:p>
-        </w:tc>
-        <w:tc>
-          <w:tcPr/>
-          <w:p>
-            <w:pPr>
-              <w:spacing w:after="0" w:line="240" w:lineRule="auto"/>
-              <w:contextualSpacing w:val="0"/>
-              <w:rPr/>
-            </w:pPr>
-            <w:r>
-              <w:rPr>
-                <w:rtl w:val="0"/>
-              </w:rPr>
-            </w:r>
-          </w:p>
-        </w:tc>
-      </w:tr>
-      <w:tr>
-        <w:tc>
-          <w:tcPr/>
-          <w:p>
-            <w:pPr>
-              <w:spacing w:after="0" w:line="240" w:lineRule="auto"/>
-              <w:contextualSpacing w:val="0"/>
-              <w:rPr/>
-            </w:pPr>
-            <w:r>
-              <w:rPr>
-                <w:rtl w:val="0"/>
-              </w:rPr>
-            </w:r>
-          </w:p>
-        </w:tc>
-        <w:tc>
-          <w:tcPr/>
-          <w:p>
-            <w:pPr>
-              <w:tabs>
-                <w:tab w:val="right" w:pos="6219"/>
-              </w:tabs>
-              <w:contextualSpacing w:val="0"/>
-              <w:rPr/>
-            </w:pPr>
-            <w:r>
-              <w:rPr>
-                <w:rtl w:val="0"/>
-              </w:rPr>
-              <w:t xml:space="preserve">Story Points: 2</w:t>
-              <w:tab/>
-              <w:t xml:space="preserve">Total Hours:</w:t>
-            </w:r>
-          </w:p>
-        </w:tc>
-        <w:tc>
-          <w:tcPr/>
-          <w:p>
-            <w:pPr>
-              <w:spacing w:after="0" w:line="240" w:lineRule="auto"/>
-              <w:contextualSpacing w:val="0"/>
-              <w:rPr/>
-            </w:pPr>
-            <w:r>
-              <w:rPr>
-                <w:rtl w:val="0"/>
-              </w:rPr>
-              <w:t xml:space="preserve">7</w:t>
-            </w:r>
-          </w:p>
-        </w:tc>
-        <w:tc>
-          <w:tcPr/>
-          <w:p>
-            <w:pPr>
-              <w:spacing w:after="0" w:line="240" w:lineRule="auto"/>
-              <w:contextualSpacing w:val="0"/>
-              <w:rPr/>
-            </w:pPr>
-            <w:r>
-              <w:rPr>
-                <w:rtl w:val="0"/>
-              </w:rPr>
-            </w:r>
-          </w:p>
-        </w:tc>
-      </w:tr>
-    </w:tbl>
-    <w:p>
-      <w:pPr>
-        <w:pStyle w:val="Heading2"/>
-        <w:tabs>
-          <w:tab w:val="right" w:pos="9026"/>
-        </w:tabs>
-        <w:spacing w:before="360" w:lineRule="auto"/>
-        <w:contextualSpacing w:val="0"/>
-        <w:rPr/>
-      </w:pPr>
-      <w:bookmarkStart w:colFirst="0" w:colLast="0" w:name="_p2tm2qn2y3jf" w:id="52"/>
-      <w:bookmarkEnd w:id="52"/>
-      <w:r>
-        <w:rPr>
-          <w:rtl w:val="0"/>
-        </w:rPr>
-        <w:t xml:space="preserve">Story ID: Language options</w:t>
       </w:r>
     </w:p>
     <w:tbl>
@@ -12667,23 +13254,23 @@
               <w:rPr>
                 <w:rtl w:val="0"/>
               </w:rPr>
-              <w:t xml:space="preserve">T53</w:t>
-            </w:r>
-          </w:p>
-        </w:tc>
-        <w:tc>
-          <w:tcPr/>
-          <w:p>
-            <w:pPr>
-              <w:spacing w:after="0" w:line="240" w:lineRule="auto"/>
-              <w:contextualSpacing w:val="0"/>
-              <w:rPr/>
-            </w:pPr>
-            <w:r>
-              <w:rPr>
-                <w:rtl w:val="0"/>
-              </w:rPr>
-              <w:t xml:space="preserve">Create language option links at top of every web page</w:t>
+              <w:t xml:space="preserve">T49</w:t>
+            </w:r>
+          </w:p>
+        </w:tc>
+        <w:tc>
+          <w:tcPr/>
+          <w:p>
+            <w:pPr>
+              <w:spacing w:after="0" w:line="240" w:lineRule="auto"/>
+              <w:contextualSpacing w:val="0"/>
+              <w:rPr/>
+            </w:pPr>
+            <w:r>
+              <w:rPr>
+                <w:rtl w:val="0"/>
+              </w:rPr>
+              <w:t xml:space="preserve">Create option for account users to bookmark specific pages on city information </w:t>
             </w:r>
           </w:p>
         </w:tc>
@@ -12732,39 +13319,37 @@
               <w:rPr>
                 <w:rtl w:val="0"/>
               </w:rPr>
-              <w:t xml:space="preserve">T54</w:t>
-            </w:r>
-          </w:p>
-        </w:tc>
-        <w:tc>
-          <w:tcPr/>
-          <w:p>
-            <w:pPr>
-              <w:spacing w:after="0" w:line="240" w:lineRule="auto"/>
-              <w:contextualSpacing w:val="0"/>
-              <w:rPr/>
-            </w:pPr>
-            <w:r>
-              <w:rPr>
-                <w:rtl w:val="0"/>
-              </w:rPr>
-              <w:t xml:space="preserve">Translate pages to language option 1</w:t>
-            </w:r>
-          </w:p>
-        </w:tc>
-        <w:tc>
-          <w:tcPr/>
-          <w:p>
-            <w:pPr>
-              <w:spacing w:after="0" w:line="240" w:lineRule="auto"/>
-              <w:contextualSpacing w:val="0"/>
-              <w:rPr/>
-            </w:pPr>
-            <w:r>
-              <w:rPr>
-                <w:rtl w:val="0"/>
-              </w:rPr>
-              <w:t xml:space="preserve">3</w:t>
+              <w:t xml:space="preserve">T50</w:t>
+            </w:r>
+          </w:p>
+        </w:tc>
+        <w:tc>
+          <w:tcPr/>
+          <w:p>
+            <w:pPr>
+              <w:contextualSpacing w:val="0"/>
+              <w:rPr/>
+            </w:pPr>
+            <w:r>
+              <w:rPr>
+                <w:rtl w:val="0"/>
+              </w:rPr>
+              <w:t xml:space="preserve">Create a favourites tab for users to view their bookmarked pages</w:t>
+            </w:r>
+          </w:p>
+        </w:tc>
+        <w:tc>
+          <w:tcPr/>
+          <w:p>
+            <w:pPr>
+              <w:contextualSpacing w:val="0"/>
+              <w:rPr/>
+            </w:pPr>
+            <w:r>
+              <w:rPr>
+                <w:rtl w:val="0"/>
+              </w:rPr>
+              <w:t xml:space="preserve">2</w:t>
             </w:r>
           </w:p>
         </w:tc>
@@ -12797,39 +13382,37 @@
               <w:rPr>
                 <w:rtl w:val="0"/>
               </w:rPr>
-              <w:t xml:space="preserve">T55</w:t>
-            </w:r>
-          </w:p>
-        </w:tc>
-        <w:tc>
-          <w:tcPr/>
-          <w:p>
-            <w:pPr>
-              <w:spacing w:after="0" w:line="240" w:lineRule="auto"/>
-              <w:contextualSpacing w:val="0"/>
-              <w:rPr/>
-            </w:pPr>
-            <w:r>
-              <w:rPr>
-                <w:rtl w:val="0"/>
-              </w:rPr>
-              <w:t xml:space="preserve">Translate pages to language option 2</w:t>
-            </w:r>
-          </w:p>
-        </w:tc>
-        <w:tc>
-          <w:tcPr/>
-          <w:p>
-            <w:pPr>
-              <w:spacing w:after="0" w:line="240" w:lineRule="auto"/>
-              <w:contextualSpacing w:val="0"/>
-              <w:rPr/>
-            </w:pPr>
-            <w:r>
-              <w:rPr>
-                <w:rtl w:val="0"/>
-              </w:rPr>
-              <w:t xml:space="preserve">3</w:t>
+              <w:t xml:space="preserve">T51</w:t>
+            </w:r>
+          </w:p>
+        </w:tc>
+        <w:tc>
+          <w:tcPr/>
+          <w:p>
+            <w:pPr>
+              <w:contextualSpacing w:val="0"/>
+              <w:rPr/>
+            </w:pPr>
+            <w:r>
+              <w:rPr>
+                <w:rtl w:val="0"/>
+              </w:rPr>
+              <w:t xml:space="preserve">Write test cases</w:t>
+            </w:r>
+          </w:p>
+        </w:tc>
+        <w:tc>
+          <w:tcPr/>
+          <w:p>
+            <w:pPr>
+              <w:contextualSpacing w:val="0"/>
+              <w:rPr/>
+            </w:pPr>
+            <w:r>
+              <w:rPr>
+                <w:rtl w:val="0"/>
+              </w:rPr>
+              <w:t xml:space="preserve">2</w:t>
             </w:r>
           </w:p>
         </w:tc>
@@ -12862,145 +13445,14 @@
               <w:rPr>
                 <w:rtl w:val="0"/>
               </w:rPr>
-              <w:t xml:space="preserve">T56</w:t>
-            </w:r>
-          </w:p>
-        </w:tc>
-        <w:tc>
-          <w:tcPr/>
-          <w:p>
-            <w:pPr>
-              <w:spacing w:after="0" w:line="240" w:lineRule="auto"/>
-              <w:contextualSpacing w:val="0"/>
-              <w:rPr/>
-            </w:pPr>
-            <w:r>
-              <w:rPr>
-                <w:rtl w:val="0"/>
-              </w:rPr>
-              <w:t xml:space="preserve">Translate pages to language option 3</w:t>
-            </w:r>
-          </w:p>
-        </w:tc>
-        <w:tc>
-          <w:tcPr/>
-          <w:p>
-            <w:pPr>
-              <w:spacing w:after="0" w:line="240" w:lineRule="auto"/>
-              <w:contextualSpacing w:val="0"/>
-              <w:rPr/>
-            </w:pPr>
-            <w:r>
-              <w:rPr>
-                <w:rtl w:val="0"/>
-              </w:rPr>
-              <w:t xml:space="preserve">3</w:t>
-            </w:r>
-          </w:p>
-        </w:tc>
-        <w:tc>
-          <w:tcPr/>
-          <w:p>
-            <w:pPr>
-              <w:spacing w:after="0" w:line="240" w:lineRule="auto"/>
-              <w:contextualSpacing w:val="0"/>
-              <w:rPr/>
-            </w:pPr>
-            <w:r>
-              <w:rPr>
-                <w:rtl w:val="0"/>
-              </w:rPr>
-            </w:r>
-          </w:p>
-        </w:tc>
-      </w:tr>
-      <w:tr>
-        <w:tc>
-          <w:tcPr/>
-          <w:p>
-            <w:pPr>
-              <w:spacing w:after="0" w:line="240" w:lineRule="auto"/>
-              <w:contextualSpacing w:val="0"/>
-              <w:rPr/>
-            </w:pPr>
-            <w:r>
-              <w:rPr>
-                <w:rtl w:val="0"/>
-              </w:rPr>
-              <w:t xml:space="preserve">T57</w:t>
-            </w:r>
-          </w:p>
-        </w:tc>
-        <w:tc>
-          <w:tcPr/>
-          <w:p>
-            <w:pPr>
-              <w:spacing w:after="0" w:line="240" w:lineRule="auto"/>
-              <w:contextualSpacing w:val="0"/>
-              <w:rPr/>
-            </w:pPr>
-            <w:r>
-              <w:rPr>
-                <w:rtl w:val="0"/>
-              </w:rPr>
-              <w:t xml:space="preserve">Write test cases</w:t>
-            </w:r>
-          </w:p>
-        </w:tc>
-        <w:tc>
-          <w:tcPr/>
-          <w:p>
-            <w:pPr>
-              <w:spacing w:after="0" w:line="240" w:lineRule="auto"/>
-              <w:contextualSpacing w:val="0"/>
-              <w:rPr/>
-            </w:pPr>
-            <w:r>
-              <w:rPr>
-                <w:rtl w:val="0"/>
-              </w:rPr>
-              <w:t xml:space="preserve">4</w:t>
-            </w:r>
-          </w:p>
-        </w:tc>
-        <w:tc>
-          <w:tcPr/>
-          <w:p>
-            <w:pPr>
-              <w:spacing w:after="0" w:line="240" w:lineRule="auto"/>
-              <w:contextualSpacing w:val="0"/>
-              <w:rPr/>
-            </w:pPr>
-            <w:r>
-              <w:rPr>
-                <w:rtl w:val="0"/>
-              </w:rPr>
-            </w:r>
-          </w:p>
-        </w:tc>
-      </w:tr>
-      <w:tr>
-        <w:tc>
-          <w:tcPr/>
-          <w:p>
-            <w:pPr>
-              <w:spacing w:after="0" w:line="240" w:lineRule="auto"/>
-              <w:contextualSpacing w:val="0"/>
-              <w:rPr/>
-            </w:pPr>
-            <w:r>
-              <w:rPr>
-                <w:rtl w:val="0"/>
-              </w:rPr>
-              <w:t xml:space="preserve">T58</w:t>
-            </w:r>
-          </w:p>
-        </w:tc>
-        <w:tc>
-          <w:tcPr/>
-          <w:p>
-            <w:pPr>
-              <w:spacing w:after="0" w:line="240" w:lineRule="auto"/>
+              <w:t xml:space="preserve">T52</w:t>
+            </w:r>
+          </w:p>
+        </w:tc>
+        <w:tc>
+          <w:tcPr/>
+          <w:p>
+            <w:pPr>
               <w:contextualSpacing w:val="0"/>
               <w:rPr/>
             </w:pPr>
@@ -13016,7 +13468,6 @@
           <w:tcPr/>
           <w:p>
             <w:pPr>
-              <w:spacing w:after="0" w:line="240" w:lineRule="auto"/>
               <w:contextualSpacing w:val="0"/>
               <w:rPr/>
             </w:pPr>
@@ -13067,15 +13518,14 @@
               <w:tabs>
                 <w:tab w:val="right" w:pos="6219"/>
               </w:tabs>
-              <w:spacing w:after="0" w:line="240" w:lineRule="auto"/>
-              <w:contextualSpacing w:val="0"/>
-              <w:rPr/>
-            </w:pPr>
-            <w:r>
-              <w:rPr>
-                <w:rtl w:val="0"/>
-              </w:rPr>
-              <w:t xml:space="preserve">Story Points: 4</w:t>
+              <w:contextualSpacing w:val="0"/>
+              <w:rPr/>
+            </w:pPr>
+            <w:r>
+              <w:rPr>
+                <w:rtl w:val="0"/>
+              </w:rPr>
+              <w:t xml:space="preserve">Story Points: 2</w:t>
               <w:tab/>
               <w:t xml:space="preserve">Total Hours:</w:t>
             </w:r>
@@ -13093,7 +13543,7 @@
               <w:rPr>
                 <w:rtl w:val="0"/>
               </w:rPr>
-              <w:t xml:space="preserve">16</w:t>
+              <w:t xml:space="preserve">7</w:t>
             </w:r>
           </w:p>
         </w:tc>
@@ -13124,13 +13574,13 @@
         <w:contextualSpacing w:val="0"/>
         <w:rPr/>
       </w:pPr>
-      <w:bookmarkStart w:colFirst="0" w:colLast="0" w:name="_rh7c1iko2cpz" w:id="53"/>
-      <w:bookmarkEnd w:id="53"/>
+      <w:bookmarkStart w:colFirst="0" w:colLast="0" w:name="_p2tm2qn2y3jf" w:id="54"/>
+      <w:bookmarkEnd w:id="54"/>
       <w:r>
         <w:rPr>
           <w:rtl w:val="0"/>
         </w:rPr>
-        <w:t xml:space="preserve">Story ID: Feedback page</w:t>
+        <w:t xml:space="preserve">Story ID: Language options</w:t>
       </w:r>
     </w:p>
     <w:tbl>
@@ -13243,6 +13693,582 @@
               <w:rPr>
                 <w:rtl w:val="0"/>
               </w:rPr>
+              <w:t xml:space="preserve">T53</w:t>
+            </w:r>
+          </w:p>
+        </w:tc>
+        <w:tc>
+          <w:tcPr/>
+          <w:p>
+            <w:pPr>
+              <w:spacing w:after="0" w:line="240" w:lineRule="auto"/>
+              <w:contextualSpacing w:val="0"/>
+              <w:rPr/>
+            </w:pPr>
+            <w:r>
+              <w:rPr>
+                <w:rtl w:val="0"/>
+              </w:rPr>
+              <w:t xml:space="preserve">Create language option links at top of every web page</w:t>
+            </w:r>
+          </w:p>
+        </w:tc>
+        <w:tc>
+          <w:tcPr/>
+          <w:p>
+            <w:pPr>
+              <w:spacing w:after="0" w:line="240" w:lineRule="auto"/>
+              <w:contextualSpacing w:val="0"/>
+              <w:rPr/>
+            </w:pPr>
+            <w:r>
+              <w:rPr>
+                <w:rtl w:val="0"/>
+              </w:rPr>
+              <w:t xml:space="preserve">2</w:t>
+            </w:r>
+          </w:p>
+        </w:tc>
+        <w:tc>
+          <w:tcPr/>
+          <w:p>
+            <w:pPr>
+              <w:spacing w:after="0" w:line="240" w:lineRule="auto"/>
+              <w:contextualSpacing w:val="0"/>
+              <w:rPr/>
+            </w:pPr>
+            <w:r>
+              <w:rPr>
+                <w:rtl w:val="0"/>
+              </w:rPr>
+            </w:r>
+          </w:p>
+        </w:tc>
+      </w:tr>
+      <w:tr>
+        <w:tc>
+          <w:tcPr/>
+          <w:p>
+            <w:pPr>
+              <w:spacing w:after="0" w:line="240" w:lineRule="auto"/>
+              <w:contextualSpacing w:val="0"/>
+              <w:rPr/>
+            </w:pPr>
+            <w:r>
+              <w:rPr>
+                <w:rtl w:val="0"/>
+              </w:rPr>
+              <w:t xml:space="preserve">T54</w:t>
+            </w:r>
+          </w:p>
+        </w:tc>
+        <w:tc>
+          <w:tcPr/>
+          <w:p>
+            <w:pPr>
+              <w:spacing w:after="0" w:line="240" w:lineRule="auto"/>
+              <w:contextualSpacing w:val="0"/>
+              <w:rPr/>
+            </w:pPr>
+            <w:r>
+              <w:rPr>
+                <w:rtl w:val="0"/>
+              </w:rPr>
+              <w:t xml:space="preserve">Translate pages to language option 1</w:t>
+            </w:r>
+          </w:p>
+        </w:tc>
+        <w:tc>
+          <w:tcPr/>
+          <w:p>
+            <w:pPr>
+              <w:spacing w:after="0" w:line="240" w:lineRule="auto"/>
+              <w:contextualSpacing w:val="0"/>
+              <w:rPr/>
+            </w:pPr>
+            <w:r>
+              <w:rPr>
+                <w:rtl w:val="0"/>
+              </w:rPr>
+              <w:t xml:space="preserve">3</w:t>
+            </w:r>
+          </w:p>
+        </w:tc>
+        <w:tc>
+          <w:tcPr/>
+          <w:p>
+            <w:pPr>
+              <w:spacing w:after="0" w:line="240" w:lineRule="auto"/>
+              <w:contextualSpacing w:val="0"/>
+              <w:rPr/>
+            </w:pPr>
+            <w:r>
+              <w:rPr>
+                <w:rtl w:val="0"/>
+              </w:rPr>
+            </w:r>
+          </w:p>
+        </w:tc>
+      </w:tr>
+      <w:tr>
+        <w:tc>
+          <w:tcPr/>
+          <w:p>
+            <w:pPr>
+              <w:spacing w:after="0" w:line="240" w:lineRule="auto"/>
+              <w:contextualSpacing w:val="0"/>
+              <w:rPr/>
+            </w:pPr>
+            <w:r>
+              <w:rPr>
+                <w:rtl w:val="0"/>
+              </w:rPr>
+              <w:t xml:space="preserve">T55</w:t>
+            </w:r>
+          </w:p>
+        </w:tc>
+        <w:tc>
+          <w:tcPr/>
+          <w:p>
+            <w:pPr>
+              <w:spacing w:after="0" w:line="240" w:lineRule="auto"/>
+              <w:contextualSpacing w:val="0"/>
+              <w:rPr/>
+            </w:pPr>
+            <w:r>
+              <w:rPr>
+                <w:rtl w:val="0"/>
+              </w:rPr>
+              <w:t xml:space="preserve">Translate pages to language option 2</w:t>
+            </w:r>
+          </w:p>
+        </w:tc>
+        <w:tc>
+          <w:tcPr/>
+          <w:p>
+            <w:pPr>
+              <w:spacing w:after="0" w:line="240" w:lineRule="auto"/>
+              <w:contextualSpacing w:val="0"/>
+              <w:rPr/>
+            </w:pPr>
+            <w:r>
+              <w:rPr>
+                <w:rtl w:val="0"/>
+              </w:rPr>
+              <w:t xml:space="preserve">3</w:t>
+            </w:r>
+          </w:p>
+        </w:tc>
+        <w:tc>
+          <w:tcPr/>
+          <w:p>
+            <w:pPr>
+              <w:spacing w:after="0" w:line="240" w:lineRule="auto"/>
+              <w:contextualSpacing w:val="0"/>
+              <w:rPr/>
+            </w:pPr>
+            <w:r>
+              <w:rPr>
+                <w:rtl w:val="0"/>
+              </w:rPr>
+            </w:r>
+          </w:p>
+        </w:tc>
+      </w:tr>
+      <w:tr>
+        <w:tc>
+          <w:tcPr/>
+          <w:p>
+            <w:pPr>
+              <w:spacing w:after="0" w:line="240" w:lineRule="auto"/>
+              <w:contextualSpacing w:val="0"/>
+              <w:rPr/>
+            </w:pPr>
+            <w:r>
+              <w:rPr>
+                <w:rtl w:val="0"/>
+              </w:rPr>
+              <w:t xml:space="preserve">T56</w:t>
+            </w:r>
+          </w:p>
+        </w:tc>
+        <w:tc>
+          <w:tcPr/>
+          <w:p>
+            <w:pPr>
+              <w:spacing w:after="0" w:line="240" w:lineRule="auto"/>
+              <w:contextualSpacing w:val="0"/>
+              <w:rPr/>
+            </w:pPr>
+            <w:r>
+              <w:rPr>
+                <w:rtl w:val="0"/>
+              </w:rPr>
+              <w:t xml:space="preserve">Translate pages to language option 3</w:t>
+            </w:r>
+          </w:p>
+        </w:tc>
+        <w:tc>
+          <w:tcPr/>
+          <w:p>
+            <w:pPr>
+              <w:spacing w:after="0" w:line="240" w:lineRule="auto"/>
+              <w:contextualSpacing w:val="0"/>
+              <w:rPr/>
+            </w:pPr>
+            <w:r>
+              <w:rPr>
+                <w:rtl w:val="0"/>
+              </w:rPr>
+              <w:t xml:space="preserve">3</w:t>
+            </w:r>
+          </w:p>
+        </w:tc>
+        <w:tc>
+          <w:tcPr/>
+          <w:p>
+            <w:pPr>
+              <w:spacing w:after="0" w:line="240" w:lineRule="auto"/>
+              <w:contextualSpacing w:val="0"/>
+              <w:rPr/>
+            </w:pPr>
+            <w:r>
+              <w:rPr>
+                <w:rtl w:val="0"/>
+              </w:rPr>
+            </w:r>
+          </w:p>
+        </w:tc>
+      </w:tr>
+      <w:tr>
+        <w:tc>
+          <w:tcPr/>
+          <w:p>
+            <w:pPr>
+              <w:spacing w:after="0" w:line="240" w:lineRule="auto"/>
+              <w:contextualSpacing w:val="0"/>
+              <w:rPr/>
+            </w:pPr>
+            <w:r>
+              <w:rPr>
+                <w:rtl w:val="0"/>
+              </w:rPr>
+              <w:t xml:space="preserve">T57</w:t>
+            </w:r>
+          </w:p>
+        </w:tc>
+        <w:tc>
+          <w:tcPr/>
+          <w:p>
+            <w:pPr>
+              <w:spacing w:after="0" w:line="240" w:lineRule="auto"/>
+              <w:contextualSpacing w:val="0"/>
+              <w:rPr/>
+            </w:pPr>
+            <w:r>
+              <w:rPr>
+                <w:rtl w:val="0"/>
+              </w:rPr>
+              <w:t xml:space="preserve">Write test cases</w:t>
+            </w:r>
+          </w:p>
+        </w:tc>
+        <w:tc>
+          <w:tcPr/>
+          <w:p>
+            <w:pPr>
+              <w:spacing w:after="0" w:line="240" w:lineRule="auto"/>
+              <w:contextualSpacing w:val="0"/>
+              <w:rPr/>
+            </w:pPr>
+            <w:r>
+              <w:rPr>
+                <w:rtl w:val="0"/>
+              </w:rPr>
+              <w:t xml:space="preserve">4</w:t>
+            </w:r>
+          </w:p>
+        </w:tc>
+        <w:tc>
+          <w:tcPr/>
+          <w:p>
+            <w:pPr>
+              <w:spacing w:after="0" w:line="240" w:lineRule="auto"/>
+              <w:contextualSpacing w:val="0"/>
+              <w:rPr/>
+            </w:pPr>
+            <w:r>
+              <w:rPr>
+                <w:rtl w:val="0"/>
+              </w:rPr>
+            </w:r>
+          </w:p>
+        </w:tc>
+      </w:tr>
+      <w:tr>
+        <w:tc>
+          <w:tcPr/>
+          <w:p>
+            <w:pPr>
+              <w:spacing w:after="0" w:line="240" w:lineRule="auto"/>
+              <w:contextualSpacing w:val="0"/>
+              <w:rPr/>
+            </w:pPr>
+            <w:r>
+              <w:rPr>
+                <w:rtl w:val="0"/>
+              </w:rPr>
+              <w:t xml:space="preserve">T58</w:t>
+            </w:r>
+          </w:p>
+        </w:tc>
+        <w:tc>
+          <w:tcPr/>
+          <w:p>
+            <w:pPr>
+              <w:spacing w:after="0" w:line="240" w:lineRule="auto"/>
+              <w:contextualSpacing w:val="0"/>
+              <w:rPr/>
+            </w:pPr>
+            <w:r>
+              <w:rPr>
+                <w:rtl w:val="0"/>
+              </w:rPr>
+              <w:t xml:space="preserve">Verify story is complete (acceptance test)</w:t>
+            </w:r>
+          </w:p>
+        </w:tc>
+        <w:tc>
+          <w:tcPr/>
+          <w:p>
+            <w:pPr>
+              <w:spacing w:after="0" w:line="240" w:lineRule="auto"/>
+              <w:contextualSpacing w:val="0"/>
+              <w:rPr/>
+            </w:pPr>
+            <w:r>
+              <w:rPr>
+                <w:rtl w:val="0"/>
+              </w:rPr>
+              <w:t xml:space="preserve">1</w:t>
+            </w:r>
+          </w:p>
+        </w:tc>
+        <w:tc>
+          <w:tcPr/>
+          <w:p>
+            <w:pPr>
+              <w:spacing w:after="0" w:line="240" w:lineRule="auto"/>
+              <w:contextualSpacing w:val="0"/>
+              <w:rPr/>
+            </w:pPr>
+            <w:r>
+              <w:rPr>
+                <w:rtl w:val="0"/>
+              </w:rPr>
+            </w:r>
+          </w:p>
+        </w:tc>
+      </w:tr>
+      <w:tr>
+        <w:tc>
+          <w:tcPr/>
+          <w:p>
+            <w:pPr>
+              <w:spacing w:after="0" w:line="240" w:lineRule="auto"/>
+              <w:contextualSpacing w:val="0"/>
+              <w:rPr/>
+            </w:pPr>
+            <w:r>
+              <w:rPr>
+                <w:rtl w:val="0"/>
+              </w:rPr>
+            </w:r>
+          </w:p>
+        </w:tc>
+        <w:tc>
+          <w:tcPr/>
+          <w:p>
+            <w:pPr>
+              <w:tabs>
+                <w:tab w:val="right" w:pos="6219"/>
+              </w:tabs>
+              <w:spacing w:after="0" w:line="240" w:lineRule="auto"/>
+              <w:contextualSpacing w:val="0"/>
+              <w:rPr/>
+            </w:pPr>
+            <w:r>
+              <w:rPr>
+                <w:rtl w:val="0"/>
+              </w:rPr>
+              <w:t xml:space="preserve">Story Points: 4</w:t>
+              <w:tab/>
+              <w:t xml:space="preserve">Total Hours:</w:t>
+            </w:r>
+          </w:p>
+        </w:tc>
+        <w:tc>
+          <w:tcPr/>
+          <w:p>
+            <w:pPr>
+              <w:spacing w:after="0" w:line="240" w:lineRule="auto"/>
+              <w:contextualSpacing w:val="0"/>
+              <w:rPr/>
+            </w:pPr>
+            <w:r>
+              <w:rPr>
+                <w:rtl w:val="0"/>
+              </w:rPr>
+              <w:t xml:space="preserve">16</w:t>
+            </w:r>
+          </w:p>
+        </w:tc>
+        <w:tc>
+          <w:tcPr/>
+          <w:p>
+            <w:pPr>
+              <w:spacing w:after="0" w:line="240" w:lineRule="auto"/>
+              <w:contextualSpacing w:val="0"/>
+              <w:rPr/>
+            </w:pPr>
+            <w:r>
+              <w:rPr>
+                <w:rtl w:val="0"/>
+              </w:rPr>
+            </w:r>
+          </w:p>
+        </w:tc>
+      </w:tr>
+    </w:tbl>
+    <w:p>
+      <w:pPr>
+        <w:pStyle w:val="Heading2"/>
+        <w:tabs>
+          <w:tab w:val="right" w:pos="9026"/>
+        </w:tabs>
+        <w:spacing w:before="360" w:lineRule="auto"/>
+        <w:contextualSpacing w:val="0"/>
+        <w:rPr/>
+      </w:pPr>
+      <w:bookmarkStart w:colFirst="0" w:colLast="0" w:name="_rh7c1iko2cpz" w:id="55"/>
+      <w:bookmarkEnd w:id="55"/>
+      <w:r>
+        <w:rPr>
+          <w:rtl w:val="0"/>
+        </w:rPr>
+        <w:t xml:space="preserve">Story ID: Feedback page</w:t>
+      </w:r>
+    </w:p>
+    <w:tbl>
+      <w:tblPr>
+        <w:tblStyle w:val="Table25"/>
+        <w:tblW w:w="9192.0" w:type="dxa"/>
+        <w:jc w:val="left"/>
+        <w:tblInd w:w="0.0" w:type="dxa"/>
+        <w:tblBorders>
+          <w:top w:color="8064a2" w:space="0" w:sz="8" w:val="single"/>
+          <w:left w:color="8064a2" w:space="0" w:sz="8" w:val="single"/>
+          <w:bottom w:color="8064a2" w:space="0" w:sz="8" w:val="single"/>
+          <w:right w:color="8064a2" w:space="0" w:sz="8" w:val="single"/>
+          <w:insideH w:color="000000" w:space="0" w:sz="4" w:val="single"/>
+          <w:insideV w:color="000000" w:space="0" w:sz="4" w:val="single"/>
+        </w:tblBorders>
+        <w:tblLayout w:type="fixed"/>
+        <w:tblLook w:val="04A0"/>
+      </w:tblPr>
+      <w:tblGrid>
+        <w:gridCol w:w="903"/>
+        <w:gridCol w:w="6435"/>
+        <w:gridCol w:w="1086"/>
+        <w:gridCol w:w="768"/>
+        <w:tblGridChange w:id="0">
+          <w:tblGrid>
+            <w:gridCol w:w="903"/>
+            <w:gridCol w:w="6435"/>
+            <w:gridCol w:w="1086"/>
+            <w:gridCol w:w="768"/>
+          </w:tblGrid>
+        </w:tblGridChange>
+      </w:tblGrid>
+      <w:tr>
+        <w:tc>
+          <w:tcPr/>
+          <w:p>
+            <w:pPr>
+              <w:spacing w:after="0" w:line="240" w:lineRule="auto"/>
+              <w:contextualSpacing w:val="0"/>
+              <w:rPr/>
+            </w:pPr>
+            <w:r>
+              <w:rPr>
+                <w:rtl w:val="0"/>
+              </w:rPr>
+              <w:t xml:space="preserve">Task ID</w:t>
+            </w:r>
+          </w:p>
+        </w:tc>
+        <w:tc>
+          <w:tcPr/>
+          <w:p>
+            <w:pPr>
+              <w:spacing w:after="0" w:line="240" w:lineRule="auto"/>
+              <w:contextualSpacing w:val="0"/>
+              <w:rPr/>
+            </w:pPr>
+            <w:r>
+              <w:rPr>
+                <w:rtl w:val="0"/>
+              </w:rPr>
+              <w:t xml:space="preserve">Task Description</w:t>
+            </w:r>
+          </w:p>
+        </w:tc>
+        <w:tc>
+          <w:tcPr/>
+          <w:p>
+            <w:pPr>
+              <w:spacing w:after="0" w:line="240" w:lineRule="auto"/>
+              <w:contextualSpacing w:val="0"/>
+              <w:rPr/>
+            </w:pPr>
+            <w:r>
+              <w:rPr>
+                <w:rtl w:val="0"/>
+              </w:rPr>
+              <w:t xml:space="preserve">Estimate</w:t>
+            </w:r>
+          </w:p>
+        </w:tc>
+        <w:tc>
+          <w:tcPr/>
+          <w:p>
+            <w:pPr>
+              <w:spacing w:after="0" w:line="240" w:lineRule="auto"/>
+              <w:contextualSpacing w:val="0"/>
+              <w:rPr/>
+            </w:pPr>
+            <w:r>
+              <w:rPr>
+                <w:rtl w:val="0"/>
+              </w:rPr>
+              <w:t xml:space="preserve">Taken</w:t>
+            </w:r>
+          </w:p>
+        </w:tc>
+      </w:tr>
+      <w:tr>
+        <w:tc>
+          <w:tcPr/>
+          <w:p>
+            <w:pPr>
+              <w:spacing w:after="0" w:line="240" w:lineRule="auto"/>
+              <w:contextualSpacing w:val="0"/>
+              <w:rPr/>
+            </w:pPr>
+            <w:r>
+              <w:rPr>
+                <w:rtl w:val="0"/>
+              </w:rPr>
               <w:t xml:space="preserve">T59</w:t>
             </w:r>
           </w:p>
@@ -13634,8 +14660,8 @@
         <w:contextualSpacing w:val="0"/>
         <w:rPr/>
       </w:pPr>
-      <w:bookmarkStart w:colFirst="0" w:colLast="0" w:name="_gv282xoofhol" w:id="54"/>
-      <w:bookmarkEnd w:id="54"/>
+      <w:bookmarkStart w:colFirst="0" w:colLast="0" w:name="_gv282xoofhol" w:id="56"/>
+      <w:bookmarkEnd w:id="56"/>
       <w:r>
         <w:rPr>
           <w:rtl w:val="0"/>
@@ -15605,17 +16631,20 @@
     <w:pPr>
       <w:spacing w:after="0" w:line="240" w:lineRule="auto"/>
     </w:pPr>
+    <w:rPr/>
     <w:tblPr>
       <w:tblStyleRowBandSize w:val="1"/>
       <w:tblStyleColBandSize w:val="1"/>
       <w:tblCellMar>
         <w:top w:w="0.0" w:type="dxa"/>
-        <w:left w:w="108.0" w:type="dxa"/>
+        <w:left w:w="115.0" w:type="dxa"/>
         <w:bottom w:w="0.0" w:type="dxa"/>
-        <w:right w:w="108.0" w:type="dxa"/>
+        <w:right w:w="115.0" w:type="dxa"/>
       </w:tblCellMar>
     </w:tblPr>
     <w:tblStylePr w:type="band1Horz">
+      <w:pPr/>
+      <w:rPr/>
       <w:tcPr>
         <w:tcBorders>
           <w:top w:color="8064a2" w:space="0" w:sz="8" w:val="single"/>
@@ -15623,9 +16652,17 @@
           <w:bottom w:color="8064a2" w:space="0" w:sz="8" w:val="single"/>
           <w:right w:color="8064a2" w:space="0" w:sz="8" w:val="single"/>
         </w:tcBorders>
+        <w:tcMar>
+          <w:top w:w="0.0" w:type="dxa"/>
+          <w:left w:w="115.0" w:type="dxa"/>
+          <w:bottom w:w="0.0" w:type="dxa"/>
+          <w:right w:w="115.0" w:type="dxa"/>
+        </w:tcMar>
       </w:tcPr>
     </w:tblStylePr>
     <w:tblStylePr w:type="band1Vert">
+      <w:pPr/>
+      <w:rPr/>
       <w:tcPr>
         <w:tcBorders>
           <w:top w:color="8064a2" w:space="0" w:sz="8" w:val="single"/>
@@ -15633,12 +16670,27 @@
           <w:bottom w:color="8064a2" w:space="0" w:sz="8" w:val="single"/>
           <w:right w:color="8064a2" w:space="0" w:sz="8" w:val="single"/>
         </w:tcBorders>
+        <w:tcMar>
+          <w:top w:w="0.0" w:type="dxa"/>
+          <w:left w:w="115.0" w:type="dxa"/>
+          <w:bottom w:w="0.0" w:type="dxa"/>
+          <w:right w:w="115.0" w:type="dxa"/>
+        </w:tcMar>
       </w:tcPr>
     </w:tblStylePr>
     <w:tblStylePr w:type="firstCol">
+      <w:pPr/>
       <w:rPr>
         <w:b w:val="1"/>
       </w:rPr>
+      <w:tcPr>
+        <w:tcMar>
+          <w:top w:w="0.0" w:type="dxa"/>
+          <w:left w:w="115.0" w:type="dxa"/>
+          <w:bottom w:w="0.0" w:type="dxa"/>
+          <w:right w:w="115.0" w:type="dxa"/>
+        </w:tcMar>
+      </w:tcPr>
     </w:tblStylePr>
     <w:tblStylePr w:type="firstRow">
       <w:pPr>
@@ -15650,12 +16702,27 @@
       </w:rPr>
       <w:tcPr>
         <w:shd w:fill="8064a2" w:val="clear"/>
+        <w:tcMar>
+          <w:top w:w="0.0" w:type="dxa"/>
+          <w:left w:w="115.0" w:type="dxa"/>
+          <w:bottom w:w="0.0" w:type="dxa"/>
+          <w:right w:w="115.0" w:type="dxa"/>
+        </w:tcMar>
       </w:tcPr>
     </w:tblStylePr>
     <w:tblStylePr w:type="lastCol">
+      <w:pPr/>
       <w:rPr>
         <w:b w:val="1"/>
       </w:rPr>
+      <w:tcPr>
+        <w:tcMar>
+          <w:top w:w="0.0" w:type="dxa"/>
+          <w:left w:w="115.0" w:type="dxa"/>
+          <w:bottom w:w="0.0" w:type="dxa"/>
+          <w:right w:w="115.0" w:type="dxa"/>
+        </w:tcMar>
+      </w:tcPr>
     </w:tblStylePr>
     <w:tblStylePr w:type="lastRow">
       <w:pPr>
@@ -15671,6 +16738,12 @@
           <w:bottom w:color="8064a2" w:space="0" w:sz="8" w:val="single"/>
           <w:right w:color="8064a2" w:space="0" w:sz="8" w:val="single"/>
         </w:tcBorders>
+        <w:tcMar>
+          <w:top w:w="0.0" w:type="dxa"/>
+          <w:left w:w="115.0" w:type="dxa"/>
+          <w:bottom w:w="0.0" w:type="dxa"/>
+          <w:right w:w="115.0" w:type="dxa"/>
+        </w:tcMar>
       </w:tcPr>
     </w:tblStylePr>
   </w:style>
@@ -16118,5 +17191,79 @@
       </w:tcPr>
     </w:tblStylePr>
   </w:style>
+  <w:style w:type="table" w:styleId="Table25">
+    <w:basedOn w:val="TableNormal"/>
+    <w:pPr>
+      <w:spacing w:after="0" w:line="240" w:lineRule="auto"/>
+    </w:pPr>
+    <w:tblPr>
+      <w:tblStyleRowBandSize w:val="1"/>
+      <w:tblStyleColBandSize w:val="1"/>
+      <w:tblCellMar>
+        <w:top w:w="0.0" w:type="dxa"/>
+        <w:left w:w="108.0" w:type="dxa"/>
+        <w:bottom w:w="0.0" w:type="dxa"/>
+        <w:right w:w="108.0" w:type="dxa"/>
+      </w:tblCellMar>
+    </w:tblPr>
+    <w:tblStylePr w:type="band1Horz">
+      <w:tcPr>
+        <w:tcBorders>
+          <w:top w:color="8064a2" w:space="0" w:sz="8" w:val="single"/>
+          <w:left w:color="8064a2" w:space="0" w:sz="8" w:val="single"/>
+          <w:bottom w:color="8064a2" w:space="0" w:sz="8" w:val="single"/>
+          <w:right w:color="8064a2" w:space="0" w:sz="8" w:val="single"/>
+        </w:tcBorders>
+      </w:tcPr>
+    </w:tblStylePr>
+    <w:tblStylePr w:type="band1Vert">
+      <w:tcPr>
+        <w:tcBorders>
+          <w:top w:color="8064a2" w:space="0" w:sz="8" w:val="single"/>
+          <w:left w:color="8064a2" w:space="0" w:sz="8" w:val="single"/>
+          <w:bottom w:color="8064a2" w:space="0" w:sz="8" w:val="single"/>
+          <w:right w:color="8064a2" w:space="0" w:sz="8" w:val="single"/>
+        </w:tcBorders>
+      </w:tcPr>
+    </w:tblStylePr>
+    <w:tblStylePr w:type="firstCol">
+      <w:rPr>
+        <w:b w:val="1"/>
+      </w:rPr>
+    </w:tblStylePr>
+    <w:tblStylePr w:type="firstRow">
+      <w:pPr>
+        <w:spacing w:after="0" w:before="0" w:line="240" w:lineRule="auto"/>
+      </w:pPr>
+      <w:rPr>
+        <w:b w:val="1"/>
+        <w:color w:val="ffffff"/>
+      </w:rPr>
+      <w:tcPr>
+        <w:shd w:fill="8064a2" w:val="clear"/>
+      </w:tcPr>
+    </w:tblStylePr>
+    <w:tblStylePr w:type="lastCol">
+      <w:rPr>
+        <w:b w:val="1"/>
+      </w:rPr>
+    </w:tblStylePr>
+    <w:tblStylePr w:type="lastRow">
+      <w:pPr>
+        <w:spacing w:after="0" w:before="0" w:line="240" w:lineRule="auto"/>
+      </w:pPr>
+      <w:rPr>
+        <w:b w:val="1"/>
+      </w:rPr>
+      <w:tcPr>
+        <w:tcBorders>
+          <w:top w:color="8064a2" w:space="0" w:sz="6" w:val="single"/>
+          <w:left w:color="8064a2" w:space="0" w:sz="8" w:val="single"/>
+          <w:bottom w:color="8064a2" w:space="0" w:sz="8" w:val="single"/>
+          <w:right w:color="8064a2" w:space="0" w:sz="8" w:val="single"/>
+        </w:tcBorders>
+      </w:tcPr>
+    </w:tblStylePr>
+  </w:style>
 </w:styles>
 </file>
</xml_diff>